<commit_message>
Work on Assignment 4
</commit_message>
<xml_diff>
--- a/Module_4_TissueOrganizationAndDynamics/assignment/Greatti_Yves_assignment_4.docx
+++ b/Module_4_TissueOrganizationAndDynamics/assignment/Greatti_Yves_assignment_4.docx
@@ -5,13 +5,10 @@
     <w:p>
       <w:pPr>
         <w:spacing w:before="100" w:beforeAutospacing="1" w:after="100" w:afterAutospacing="1"/>
-        <w:rPr>
-          <w:rFonts w:ascii="Times New Roman" w:eastAsia="Times New Roman" w:hAnsi="Times New Roman" w:cs="Times New Roman"/>
-        </w:rPr>
-      </w:pPr>
-      <w:r>
-        <w:rPr>
-          <w:rFonts w:ascii="Tahoma" w:eastAsia="Times New Roman" w:hAnsi="Tahoma" w:cs="Tahoma"/>
+      </w:pPr>
+      <w:r>
+        <w:rPr>
+          <w:rFonts w:ascii="Tahoma" w:hAnsi="Tahoma" w:cs="Tahoma"/>
           <w:b/>
           <w:bCs/>
           <w:noProof/>
@@ -81,7 +78,7 @@
       </w:r>
       <w:r>
         <w:rPr>
-          <w:rFonts w:ascii="Tahoma" w:eastAsia="Times New Roman" w:hAnsi="Tahoma" w:cs="Tahoma"/>
+          <w:rFonts w:ascii="Tahoma" w:hAnsi="Tahoma" w:cs="Tahoma"/>
           <w:b/>
           <w:bCs/>
           <w:color w:val="002B70"/>
@@ -94,13 +91,10 @@
     <w:p>
       <w:pPr>
         <w:spacing w:before="100" w:beforeAutospacing="1" w:after="100" w:afterAutospacing="1"/>
-        <w:rPr>
-          <w:rFonts w:ascii="Times New Roman" w:eastAsia="Times New Roman" w:hAnsi="Times New Roman" w:cs="Times New Roman"/>
-        </w:rPr>
-      </w:pPr>
-      <w:r>
-        <w:rPr>
-          <w:rFonts w:ascii="Tahoma" w:eastAsia="Times New Roman" w:hAnsi="Tahoma" w:cs="Tahoma"/>
+      </w:pPr>
+      <w:r>
+        <w:rPr>
+          <w:rFonts w:ascii="Tahoma" w:hAnsi="Tahoma" w:cs="Tahoma"/>
           <w:b/>
           <w:bCs/>
           <w:sz w:val="28"/>
@@ -154,7 +148,7 @@
       <w:pPr>
         <w:spacing w:before="100" w:beforeAutospacing="1" w:after="100" w:afterAutospacing="1"/>
         <w:rPr>
-          <w:rFonts w:ascii="Tahoma" w:eastAsia="Times New Roman" w:hAnsi="Tahoma" w:cs="Tahoma"/>
+          <w:rFonts w:ascii="Tahoma" w:hAnsi="Tahoma" w:cs="Tahoma"/>
           <w:sz w:val="22"/>
           <w:szCs w:val="22"/>
         </w:rPr>
@@ -179,14 +173,14 @@
           <w:p>
             <w:pPr>
               <w:rPr>
-                <w:rFonts w:ascii="Tahoma" w:eastAsia="Times New Roman" w:hAnsi="Tahoma" w:cs="Tahoma"/>
-                <w:sz w:val="22"/>
-                <w:szCs w:val="22"/>
-              </w:rPr>
-            </w:pPr>
-            <w:r>
-              <w:rPr>
-                <w:rFonts w:ascii="Tahoma" w:eastAsia="Times New Roman" w:hAnsi="Tahoma" w:cs="Tahoma"/>
+                <w:rFonts w:ascii="Tahoma" w:hAnsi="Tahoma" w:cs="Tahoma"/>
+                <w:sz w:val="22"/>
+                <w:szCs w:val="22"/>
+              </w:rPr>
+            </w:pPr>
+            <w:r>
+              <w:rPr>
+                <w:rFonts w:ascii="Tahoma" w:hAnsi="Tahoma" w:cs="Tahoma"/>
                 <w:sz w:val="22"/>
                 <w:szCs w:val="22"/>
               </w:rPr>
@@ -196,14 +190,14 @@
           <w:p>
             <w:pPr>
               <w:rPr>
-                <w:rFonts w:ascii="Tahoma" w:eastAsia="Times New Roman" w:hAnsi="Tahoma" w:cs="Tahoma"/>
-                <w:sz w:val="22"/>
-                <w:szCs w:val="22"/>
-              </w:rPr>
-            </w:pPr>
-            <w:r>
-              <w:rPr>
-                <w:rFonts w:ascii="Tahoma" w:eastAsia="Times New Roman" w:hAnsi="Tahoma" w:cs="Tahoma"/>
+                <w:rFonts w:ascii="Tahoma" w:hAnsi="Tahoma" w:cs="Tahoma"/>
+                <w:sz w:val="22"/>
+                <w:szCs w:val="22"/>
+              </w:rPr>
+            </w:pPr>
+            <w:r>
+              <w:rPr>
+                <w:rFonts w:ascii="Tahoma" w:hAnsi="Tahoma" w:cs="Tahoma"/>
                 <w:sz w:val="22"/>
                 <w:szCs w:val="22"/>
                 <w:highlight w:val="yellow"/>
@@ -214,7 +208,7 @@
           <w:p>
             <w:pPr>
               <w:rPr>
-                <w:rFonts w:ascii="Tahoma" w:eastAsia="Times New Roman" w:hAnsi="Tahoma" w:cs="Tahoma"/>
+                <w:rFonts w:ascii="Tahoma" w:hAnsi="Tahoma" w:cs="Tahoma"/>
                 <w:sz w:val="22"/>
                 <w:szCs w:val="22"/>
               </w:rPr>
@@ -353,7 +347,7 @@
           <w:p>
             <w:pPr>
               <w:rPr>
-                <w:rFonts w:ascii="Tahoma" w:eastAsia="Times New Roman" w:hAnsi="Tahoma" w:cs="Tahoma"/>
+                <w:rFonts w:ascii="Tahoma" w:hAnsi="Tahoma" w:cs="Tahoma"/>
                 <w:sz w:val="22"/>
                 <w:szCs w:val="22"/>
               </w:rPr>
@@ -371,7 +365,7 @@
             <w:pPr>
               <w:spacing w:before="100" w:beforeAutospacing="1" w:after="100" w:afterAutospacing="1"/>
               <w:rPr>
-                <w:rFonts w:ascii="Tahoma" w:eastAsia="Times New Roman" w:hAnsi="Tahoma" w:cs="Tahoma"/>
+                <w:rFonts w:ascii="Tahoma" w:hAnsi="Tahoma" w:cs="Tahoma"/>
                 <w:sz w:val="22"/>
                 <w:szCs w:val="22"/>
               </w:rPr>
@@ -473,7 +467,7 @@
     <w:p>
       <w:pPr>
         <w:rPr>
-          <w:rFonts w:ascii="Tahoma" w:eastAsia="Times New Roman" w:hAnsi="Tahoma" w:cs="Tahoma"/>
+          <w:rFonts w:ascii="Tahoma" w:hAnsi="Tahoma" w:cs="Tahoma"/>
           <w:sz w:val="22"/>
           <w:szCs w:val="22"/>
         </w:rPr>
@@ -489,7 +483,7 @@
       <w:pPr>
         <w:spacing w:before="100" w:beforeAutospacing="1" w:after="100" w:afterAutospacing="1"/>
         <w:rPr>
-          <w:rFonts w:ascii="Tahoma" w:eastAsia="Times New Roman" w:hAnsi="Tahoma" w:cs="Tahoma"/>
+          <w:rFonts w:ascii="Tahoma" w:hAnsi="Tahoma" w:cs="Tahoma"/>
           <w:sz w:val="22"/>
           <w:szCs w:val="22"/>
         </w:rPr>
@@ -515,32 +509,22 @@
             <w:pPr>
               <w:spacing w:before="100" w:beforeAutospacing="1" w:after="100" w:afterAutospacing="1"/>
               <w:rPr>
-                <w:rFonts w:ascii="Tahoma" w:eastAsia="Times New Roman" w:hAnsi="Tahoma" w:cs="Tahoma"/>
-                <w:sz w:val="22"/>
-                <w:szCs w:val="22"/>
-              </w:rPr>
-            </w:pPr>
-            <w:r>
-              <w:rPr>
-                <w:rFonts w:ascii="Times New Roman" w:eastAsia="Times New Roman" w:hAnsi="Times New Roman" w:cs="Times New Roman"/>
-              </w:rPr>
+                <w:rFonts w:ascii="Tahoma" w:hAnsi="Tahoma" w:cs="Tahoma"/>
+                <w:sz w:val="22"/>
+                <w:szCs w:val="22"/>
+              </w:rPr>
+            </w:pPr>
+            <w:r>
               <w:fldChar w:fldCharType="begin"/>
             </w:r>
             <w:r>
-              <w:rPr>
-                <w:rFonts w:ascii="Times New Roman" w:eastAsia="Times New Roman" w:hAnsi="Times New Roman" w:cs="Times New Roman"/>
-              </w:rPr>
               <w:instrText xml:space="preserve"> INCLUDEPICTURE "/var/folders/46/4k3zbt7527qgn5sdg7lzzxh80000gn/T/com.microsoft.Word/WebArchiveCopyPasteTempFiles/page1image41567664" \* MERGEFORMATINET </w:instrText>
             </w:r>
             <w:r>
-              <w:rPr>
-                <w:rFonts w:ascii="Times New Roman" w:eastAsia="Times New Roman" w:hAnsi="Times New Roman" w:cs="Times New Roman"/>
-              </w:rPr>
               <w:fldChar w:fldCharType="separate"/>
             </w:r>
             <w:r>
               <w:rPr>
-                <w:rFonts w:ascii="Times New Roman" w:eastAsia="Times New Roman" w:hAnsi="Times New Roman" w:cs="Times New Roman"/>
                 <w:noProof/>
               </w:rPr>
               <w:drawing>
@@ -593,9 +577,6 @@
               </w:drawing>
             </w:r>
             <w:r>
-              <w:rPr>
-                <w:rFonts w:ascii="Times New Roman" w:eastAsia="Times New Roman" w:hAnsi="Times New Roman" w:cs="Times New Roman"/>
-              </w:rPr>
               <w:fldChar w:fldCharType="end"/>
             </w:r>
           </w:p>
@@ -608,32 +589,22 @@
             <w:pPr>
               <w:spacing w:before="100" w:beforeAutospacing="1" w:after="100" w:afterAutospacing="1"/>
               <w:rPr>
-                <w:rFonts w:ascii="Tahoma" w:eastAsia="Times New Roman" w:hAnsi="Tahoma" w:cs="Tahoma"/>
-                <w:sz w:val="22"/>
-                <w:szCs w:val="22"/>
-              </w:rPr>
-            </w:pPr>
-            <w:r>
-              <w:rPr>
-                <w:rFonts w:ascii="Times New Roman" w:eastAsia="Times New Roman" w:hAnsi="Times New Roman" w:cs="Times New Roman"/>
-              </w:rPr>
+                <w:rFonts w:ascii="Tahoma" w:hAnsi="Tahoma" w:cs="Tahoma"/>
+                <w:sz w:val="22"/>
+                <w:szCs w:val="22"/>
+              </w:rPr>
+            </w:pPr>
+            <w:r>
               <w:fldChar w:fldCharType="begin"/>
             </w:r>
             <w:r>
-              <w:rPr>
-                <w:rFonts w:ascii="Times New Roman" w:eastAsia="Times New Roman" w:hAnsi="Times New Roman" w:cs="Times New Roman"/>
-              </w:rPr>
               <w:instrText xml:space="preserve"> INCLUDEPICTURE "/var/folders/46/4k3zbt7527qgn5sdg7lzzxh80000gn/T/com.microsoft.Word/WebArchiveCopyPasteTempFiles/page1image41568704" \* MERGEFORMATINET </w:instrText>
             </w:r>
             <w:r>
-              <w:rPr>
-                <w:rFonts w:ascii="Times New Roman" w:eastAsia="Times New Roman" w:hAnsi="Times New Roman" w:cs="Times New Roman"/>
-              </w:rPr>
               <w:fldChar w:fldCharType="separate"/>
             </w:r>
             <w:r>
               <w:rPr>
-                <w:rFonts w:ascii="Times New Roman" w:eastAsia="Times New Roman" w:hAnsi="Times New Roman" w:cs="Times New Roman"/>
                 <w:noProof/>
               </w:rPr>
               <w:drawing>
@@ -686,9 +657,6 @@
               </w:drawing>
             </w:r>
             <w:r>
-              <w:rPr>
-                <w:rFonts w:ascii="Times New Roman" w:eastAsia="Times New Roman" w:hAnsi="Times New Roman" w:cs="Times New Roman"/>
-              </w:rPr>
               <w:fldChar w:fldCharType="end"/>
             </w:r>
           </w:p>
@@ -701,32 +669,22 @@
             <w:pPr>
               <w:spacing w:before="100" w:beforeAutospacing="1" w:after="100" w:afterAutospacing="1"/>
               <w:rPr>
-                <w:rFonts w:ascii="Tahoma" w:eastAsia="Times New Roman" w:hAnsi="Tahoma" w:cs="Tahoma"/>
-                <w:sz w:val="22"/>
-                <w:szCs w:val="22"/>
-              </w:rPr>
-            </w:pPr>
-            <w:r>
-              <w:rPr>
-                <w:rFonts w:ascii="Times New Roman" w:eastAsia="Times New Roman" w:hAnsi="Times New Roman" w:cs="Times New Roman"/>
-              </w:rPr>
+                <w:rFonts w:ascii="Tahoma" w:hAnsi="Tahoma" w:cs="Tahoma"/>
+                <w:sz w:val="22"/>
+                <w:szCs w:val="22"/>
+              </w:rPr>
+            </w:pPr>
+            <w:r>
               <w:fldChar w:fldCharType="begin"/>
             </w:r>
             <w:r>
-              <w:rPr>
-                <w:rFonts w:ascii="Times New Roman" w:eastAsia="Times New Roman" w:hAnsi="Times New Roman" w:cs="Times New Roman"/>
-              </w:rPr>
               <w:instrText xml:space="preserve"> INCLUDEPICTURE "/var/folders/46/4k3zbt7527qgn5sdg7lzzxh80000gn/T/com.microsoft.Word/WebArchiveCopyPasteTempFiles/page1image41566832" \* MERGEFORMATINET </w:instrText>
             </w:r>
             <w:r>
-              <w:rPr>
-                <w:rFonts w:ascii="Times New Roman" w:eastAsia="Times New Roman" w:hAnsi="Times New Roman" w:cs="Times New Roman"/>
-              </w:rPr>
               <w:fldChar w:fldCharType="separate"/>
             </w:r>
             <w:r>
               <w:rPr>
-                <w:rFonts w:ascii="Times New Roman" w:eastAsia="Times New Roman" w:hAnsi="Times New Roman" w:cs="Times New Roman"/>
                 <w:noProof/>
               </w:rPr>
               <w:drawing>
@@ -779,9 +737,6 @@
               </w:drawing>
             </w:r>
             <w:r>
-              <w:rPr>
-                <w:rFonts w:ascii="Times New Roman" w:eastAsia="Times New Roman" w:hAnsi="Times New Roman" w:cs="Times New Roman"/>
-              </w:rPr>
               <w:fldChar w:fldCharType="end"/>
             </w:r>
           </w:p>
@@ -796,14 +751,14 @@
             <w:pPr>
               <w:spacing w:before="100" w:beforeAutospacing="1" w:after="100" w:afterAutospacing="1"/>
               <w:rPr>
-                <w:rFonts w:ascii="Tahoma" w:eastAsia="Times New Roman" w:hAnsi="Tahoma" w:cs="Tahoma"/>
-                <w:sz w:val="22"/>
-                <w:szCs w:val="22"/>
-              </w:rPr>
-            </w:pPr>
-            <w:r>
-              <w:rPr>
-                <w:rFonts w:ascii="Tahoma" w:eastAsia="Times New Roman" w:hAnsi="Tahoma" w:cs="Tahoma"/>
+                <w:rFonts w:ascii="Tahoma" w:hAnsi="Tahoma" w:cs="Tahoma"/>
+                <w:sz w:val="22"/>
+                <w:szCs w:val="22"/>
+              </w:rPr>
+            </w:pPr>
+            <w:r>
+              <w:rPr>
+                <w:rFonts w:ascii="Tahoma" w:hAnsi="Tahoma" w:cs="Tahoma"/>
                 <w:sz w:val="22"/>
                 <w:szCs w:val="22"/>
               </w:rPr>
@@ -811,7 +766,7 @@
             </w:r>
             <w:r>
               <w:rPr>
-                <w:rFonts w:ascii="Tahoma" w:eastAsia="Times New Roman" w:hAnsi="Tahoma" w:cs="Tahoma"/>
+                <w:rFonts w:ascii="Tahoma" w:hAnsi="Tahoma" w:cs="Tahoma"/>
                 <w:sz w:val="22"/>
                 <w:szCs w:val="22"/>
               </w:rPr>
@@ -820,7 +775,7 @@
             <w:proofErr w:type="spellStart"/>
             <w:r>
               <w:rPr>
-                <w:rFonts w:ascii="Tahoma" w:eastAsia="Times New Roman" w:hAnsi="Tahoma" w:cs="Tahoma"/>
+                <w:rFonts w:ascii="Tahoma" w:hAnsi="Tahoma" w:cs="Tahoma"/>
                 <w:sz w:val="22"/>
                 <w:szCs w:val="22"/>
               </w:rPr>
@@ -837,7 +792,7 @@
             <w:pPr>
               <w:spacing w:before="100" w:beforeAutospacing="1" w:after="100" w:afterAutospacing="1"/>
               <w:rPr>
-                <w:rFonts w:ascii="Tahoma" w:eastAsia="Times New Roman" w:hAnsi="Tahoma" w:cs="Tahoma"/>
+                <w:rFonts w:ascii="Tahoma" w:hAnsi="Tahoma" w:cs="Tahoma"/>
                 <w:sz w:val="22"/>
                 <w:szCs w:val="22"/>
               </w:rPr>
@@ -852,7 +807,7 @@
             <w:pPr>
               <w:spacing w:before="100" w:beforeAutospacing="1" w:after="100" w:afterAutospacing="1"/>
               <w:rPr>
-                <w:rFonts w:ascii="Tahoma" w:eastAsia="Times New Roman" w:hAnsi="Tahoma" w:cs="Tahoma"/>
+                <w:rFonts w:ascii="Tahoma" w:hAnsi="Tahoma" w:cs="Tahoma"/>
                 <w:sz w:val="22"/>
                 <w:szCs w:val="22"/>
               </w:rPr>
@@ -869,7 +824,7 @@
             <w:pPr>
               <w:spacing w:before="100" w:beforeAutospacing="1" w:after="100" w:afterAutospacing="1"/>
               <w:rPr>
-                <w:rFonts w:ascii="Tahoma" w:eastAsia="Times New Roman" w:hAnsi="Tahoma" w:cs="Tahoma"/>
+                <w:rFonts w:ascii="Tahoma" w:hAnsi="Tahoma" w:cs="Tahoma"/>
                 <w:sz w:val="22"/>
                 <w:szCs w:val="22"/>
               </w:rPr>
@@ -884,7 +839,7 @@
             <w:pPr>
               <w:spacing w:before="100" w:beforeAutospacing="1" w:after="100" w:afterAutospacing="1"/>
               <w:rPr>
-                <w:rFonts w:ascii="Tahoma" w:eastAsia="Times New Roman" w:hAnsi="Tahoma" w:cs="Tahoma"/>
+                <w:rFonts w:ascii="Tahoma" w:hAnsi="Tahoma" w:cs="Tahoma"/>
                 <w:sz w:val="22"/>
                 <w:szCs w:val="22"/>
               </w:rPr>
@@ -899,7 +854,7 @@
             <w:pPr>
               <w:spacing w:before="100" w:beforeAutospacing="1" w:after="100" w:afterAutospacing="1"/>
               <w:rPr>
-                <w:rFonts w:ascii="Tahoma" w:eastAsia="Times New Roman" w:hAnsi="Tahoma" w:cs="Tahoma"/>
+                <w:rFonts w:ascii="Tahoma" w:hAnsi="Tahoma" w:cs="Tahoma"/>
                 <w:sz w:val="22"/>
                 <w:szCs w:val="22"/>
               </w:rPr>
@@ -916,33 +871,23 @@
             <w:pPr>
               <w:spacing w:before="100" w:beforeAutospacing="1" w:after="100" w:afterAutospacing="1"/>
               <w:rPr>
-                <w:rFonts w:ascii="Tahoma" w:eastAsia="Times New Roman" w:hAnsi="Tahoma" w:cs="Tahoma"/>
-                <w:sz w:val="22"/>
-                <w:szCs w:val="22"/>
-              </w:rPr>
-            </w:pPr>
-            <w:r>
-              <w:rPr>
-                <w:rFonts w:ascii="Times New Roman" w:eastAsia="Times New Roman" w:hAnsi="Times New Roman" w:cs="Times New Roman"/>
-              </w:rPr>
+                <w:rFonts w:ascii="Tahoma" w:hAnsi="Tahoma" w:cs="Tahoma"/>
+                <w:sz w:val="22"/>
+                <w:szCs w:val="22"/>
+              </w:rPr>
+            </w:pPr>
+            <w:r>
               <w:lastRenderedPageBreak/>
               <w:fldChar w:fldCharType="begin"/>
             </w:r>
             <w:r>
-              <w:rPr>
-                <w:rFonts w:ascii="Times New Roman" w:eastAsia="Times New Roman" w:hAnsi="Times New Roman" w:cs="Times New Roman"/>
-              </w:rPr>
               <w:instrText xml:space="preserve"> INCLUDEPICTURE "/var/folders/46/4k3zbt7527qgn5sdg7lzzxh80000gn/T/com.microsoft.Word/WebArchiveCopyPasteTempFiles/page1image41567040" \* MERGEFORMATINET </w:instrText>
             </w:r>
             <w:r>
-              <w:rPr>
-                <w:rFonts w:ascii="Times New Roman" w:eastAsia="Times New Roman" w:hAnsi="Times New Roman" w:cs="Times New Roman"/>
-              </w:rPr>
               <w:fldChar w:fldCharType="separate"/>
             </w:r>
             <w:r>
               <w:rPr>
-                <w:rFonts w:ascii="Times New Roman" w:eastAsia="Times New Roman" w:hAnsi="Times New Roman" w:cs="Times New Roman"/>
                 <w:noProof/>
               </w:rPr>
               <w:drawing>
@@ -1017,9 +962,6 @@
               </w:drawing>
             </w:r>
             <w:r>
-              <w:rPr>
-                <w:rFonts w:ascii="Times New Roman" w:eastAsia="Times New Roman" w:hAnsi="Times New Roman" w:cs="Times New Roman"/>
-              </w:rPr>
               <w:fldChar w:fldCharType="end"/>
             </w:r>
           </w:p>
@@ -1031,31 +973,18 @@
           <w:p>
             <w:pPr>
               <w:spacing w:before="100" w:beforeAutospacing="1" w:after="100" w:afterAutospacing="1"/>
-              <w:rPr>
-                <w:rFonts w:ascii="Times New Roman" w:eastAsia="Times New Roman" w:hAnsi="Times New Roman" w:cs="Times New Roman"/>
-              </w:rPr>
-            </w:pPr>
-            <w:r>
-              <w:rPr>
-                <w:rFonts w:ascii="Times New Roman" w:eastAsia="Times New Roman" w:hAnsi="Times New Roman" w:cs="Times New Roman"/>
-              </w:rPr>
+            </w:pPr>
+            <w:r>
               <w:fldChar w:fldCharType="begin"/>
             </w:r>
             <w:r>
-              <w:rPr>
-                <w:rFonts w:ascii="Times New Roman" w:eastAsia="Times New Roman" w:hAnsi="Times New Roman" w:cs="Times New Roman"/>
-              </w:rPr>
               <w:instrText xml:space="preserve"> INCLUDEPICTURE "/var/folders/46/4k3zbt7527qgn5sdg7lzzxh80000gn/T/com.microsoft.Word/WebArchiveCopyPasteTempFiles/page2image41083632" \* MERGEFORMATINET </w:instrText>
             </w:r>
             <w:r>
-              <w:rPr>
-                <w:rFonts w:ascii="Times New Roman" w:eastAsia="Times New Roman" w:hAnsi="Times New Roman" w:cs="Times New Roman"/>
-              </w:rPr>
               <w:fldChar w:fldCharType="separate"/>
             </w:r>
             <w:r>
               <w:rPr>
-                <w:rFonts w:ascii="Times New Roman" w:eastAsia="Times New Roman" w:hAnsi="Times New Roman" w:cs="Times New Roman"/>
                 <w:noProof/>
               </w:rPr>
               <w:drawing>
@@ -1108,9 +1037,6 @@
               </w:drawing>
             </w:r>
             <w:r>
-              <w:rPr>
-                <w:rFonts w:ascii="Times New Roman" w:eastAsia="Times New Roman" w:hAnsi="Times New Roman" w:cs="Times New Roman"/>
-              </w:rPr>
               <w:fldChar w:fldCharType="end"/>
             </w:r>
           </w:p>
@@ -1118,7 +1044,7 @@
             <w:pPr>
               <w:spacing w:before="100" w:beforeAutospacing="1" w:after="100" w:afterAutospacing="1"/>
               <w:rPr>
-                <w:rFonts w:ascii="Tahoma" w:eastAsia="Times New Roman" w:hAnsi="Tahoma" w:cs="Tahoma"/>
+                <w:rFonts w:ascii="Tahoma" w:hAnsi="Tahoma" w:cs="Tahoma"/>
                 <w:sz w:val="22"/>
                 <w:szCs w:val="22"/>
               </w:rPr>
@@ -1133,32 +1059,22 @@
             <w:pPr>
               <w:spacing w:before="100" w:beforeAutospacing="1" w:after="100" w:afterAutospacing="1"/>
               <w:rPr>
-                <w:rFonts w:ascii="Tahoma" w:eastAsia="Times New Roman" w:hAnsi="Tahoma" w:cs="Tahoma"/>
-                <w:sz w:val="22"/>
-                <w:szCs w:val="22"/>
-              </w:rPr>
-            </w:pPr>
-            <w:r>
-              <w:rPr>
-                <w:rFonts w:ascii="Times New Roman" w:eastAsia="Times New Roman" w:hAnsi="Times New Roman" w:cs="Times New Roman"/>
-              </w:rPr>
+                <w:rFonts w:ascii="Tahoma" w:hAnsi="Tahoma" w:cs="Tahoma"/>
+                <w:sz w:val="22"/>
+                <w:szCs w:val="22"/>
+              </w:rPr>
+            </w:pPr>
+            <w:r>
               <w:fldChar w:fldCharType="begin"/>
             </w:r>
             <w:r>
-              <w:rPr>
-                <w:rFonts w:ascii="Times New Roman" w:eastAsia="Times New Roman" w:hAnsi="Times New Roman" w:cs="Times New Roman"/>
-              </w:rPr>
               <w:instrText xml:space="preserve"> INCLUDEPICTURE "/var/folders/46/4k3zbt7527qgn5sdg7lzzxh80000gn/T/com.microsoft.Word/WebArchiveCopyPasteTempFiles/page2image41090496" \* MERGEFORMATINET </w:instrText>
             </w:r>
             <w:r>
-              <w:rPr>
-                <w:rFonts w:ascii="Times New Roman" w:eastAsia="Times New Roman" w:hAnsi="Times New Roman" w:cs="Times New Roman"/>
-              </w:rPr>
               <w:fldChar w:fldCharType="separate"/>
             </w:r>
             <w:r>
               <w:rPr>
-                <w:rFonts w:ascii="Times New Roman" w:eastAsia="Times New Roman" w:hAnsi="Times New Roman" w:cs="Times New Roman"/>
                 <w:noProof/>
               </w:rPr>
               <w:drawing>
@@ -1211,9 +1127,6 @@
               </w:drawing>
             </w:r>
             <w:r>
-              <w:rPr>
-                <w:rFonts w:ascii="Times New Roman" w:eastAsia="Times New Roman" w:hAnsi="Times New Roman" w:cs="Times New Roman"/>
-              </w:rPr>
               <w:fldChar w:fldCharType="end"/>
             </w:r>
           </w:p>
@@ -1241,33 +1154,23 @@
             <w:pPr>
               <w:spacing w:before="100" w:beforeAutospacing="1" w:after="100" w:afterAutospacing="1"/>
               <w:rPr>
-                <w:rFonts w:ascii="Tahoma" w:eastAsia="Times New Roman" w:hAnsi="Tahoma" w:cs="Tahoma"/>
-                <w:sz w:val="22"/>
-                <w:szCs w:val="22"/>
-              </w:rPr>
-            </w:pPr>
-            <w:r>
-              <w:rPr>
-                <w:rFonts w:ascii="Times New Roman" w:eastAsia="Times New Roman" w:hAnsi="Times New Roman" w:cs="Times New Roman"/>
-              </w:rPr>
+                <w:rFonts w:ascii="Tahoma" w:hAnsi="Tahoma" w:cs="Tahoma"/>
+                <w:sz w:val="22"/>
+                <w:szCs w:val="22"/>
+              </w:rPr>
+            </w:pPr>
+            <w:r>
               <w:lastRenderedPageBreak/>
               <w:fldChar w:fldCharType="begin"/>
             </w:r>
             <w:r>
-              <w:rPr>
-                <w:rFonts w:ascii="Times New Roman" w:eastAsia="Times New Roman" w:hAnsi="Times New Roman" w:cs="Times New Roman"/>
-              </w:rPr>
               <w:instrText xml:space="preserve"> INCLUDEPICTURE "/var/folders/46/4k3zbt7527qgn5sdg7lzzxh80000gn/T/com.microsoft.Word/WebArchiveCopyPasteTempFiles/page2image41075936" \* MERGEFORMATINET </w:instrText>
             </w:r>
             <w:r>
-              <w:rPr>
-                <w:rFonts w:ascii="Times New Roman" w:eastAsia="Times New Roman" w:hAnsi="Times New Roman" w:cs="Times New Roman"/>
-              </w:rPr>
               <w:fldChar w:fldCharType="separate"/>
             </w:r>
             <w:r>
               <w:rPr>
-                <w:rFonts w:ascii="Times New Roman" w:eastAsia="Times New Roman" w:hAnsi="Times New Roman" w:cs="Times New Roman"/>
                 <w:noProof/>
               </w:rPr>
               <w:drawing>
@@ -1320,9 +1223,6 @@
               </w:drawing>
             </w:r>
             <w:r>
-              <w:rPr>
-                <w:rFonts w:ascii="Times New Roman" w:eastAsia="Times New Roman" w:hAnsi="Times New Roman" w:cs="Times New Roman"/>
-              </w:rPr>
               <w:fldChar w:fldCharType="end"/>
             </w:r>
           </w:p>
@@ -1335,32 +1235,22 @@
             <w:pPr>
               <w:spacing w:before="100" w:beforeAutospacing="1" w:after="100" w:afterAutospacing="1"/>
               <w:rPr>
-                <w:rFonts w:ascii="Tahoma" w:eastAsia="Times New Roman" w:hAnsi="Tahoma" w:cs="Tahoma"/>
-                <w:sz w:val="22"/>
-                <w:szCs w:val="22"/>
-              </w:rPr>
-            </w:pPr>
-            <w:r>
-              <w:rPr>
-                <w:rFonts w:ascii="Times New Roman" w:eastAsia="Times New Roman" w:hAnsi="Times New Roman" w:cs="Times New Roman"/>
-              </w:rPr>
+                <w:rFonts w:ascii="Tahoma" w:hAnsi="Tahoma" w:cs="Tahoma"/>
+                <w:sz w:val="22"/>
+                <w:szCs w:val="22"/>
+              </w:rPr>
+            </w:pPr>
+            <w:r>
               <w:fldChar w:fldCharType="begin"/>
             </w:r>
             <w:r>
-              <w:rPr>
-                <w:rFonts w:ascii="Times New Roman" w:eastAsia="Times New Roman" w:hAnsi="Times New Roman" w:cs="Times New Roman"/>
-              </w:rPr>
               <w:instrText xml:space="preserve"> INCLUDEPICTURE "/var/folders/46/4k3zbt7527qgn5sdg7lzzxh80000gn/T/com.microsoft.Word/WebArchiveCopyPasteTempFiles/page2image41090080" \* MERGEFORMATINET </w:instrText>
             </w:r>
             <w:r>
-              <w:rPr>
-                <w:rFonts w:ascii="Times New Roman" w:eastAsia="Times New Roman" w:hAnsi="Times New Roman" w:cs="Times New Roman"/>
-              </w:rPr>
               <w:fldChar w:fldCharType="separate"/>
             </w:r>
             <w:r>
               <w:rPr>
-                <w:rFonts w:ascii="Times New Roman" w:eastAsia="Times New Roman" w:hAnsi="Times New Roman" w:cs="Times New Roman"/>
                 <w:noProof/>
               </w:rPr>
               <w:drawing>
@@ -1413,9 +1303,6 @@
               </w:drawing>
             </w:r>
             <w:r>
-              <w:rPr>
-                <w:rFonts w:ascii="Times New Roman" w:eastAsia="Times New Roman" w:hAnsi="Times New Roman" w:cs="Times New Roman"/>
-              </w:rPr>
               <w:fldChar w:fldCharType="end"/>
             </w:r>
           </w:p>
@@ -1428,32 +1315,22 @@
             <w:pPr>
               <w:spacing w:before="100" w:beforeAutospacing="1" w:after="100" w:afterAutospacing="1"/>
               <w:rPr>
-                <w:rFonts w:ascii="Tahoma" w:eastAsia="Times New Roman" w:hAnsi="Tahoma" w:cs="Tahoma"/>
-                <w:sz w:val="22"/>
-                <w:szCs w:val="22"/>
-              </w:rPr>
-            </w:pPr>
-            <w:r>
-              <w:rPr>
-                <w:rFonts w:ascii="Times New Roman" w:eastAsia="Times New Roman" w:hAnsi="Times New Roman" w:cs="Times New Roman"/>
-              </w:rPr>
+                <w:rFonts w:ascii="Tahoma" w:hAnsi="Tahoma" w:cs="Tahoma"/>
+                <w:sz w:val="22"/>
+                <w:szCs w:val="22"/>
+              </w:rPr>
+            </w:pPr>
+            <w:r>
               <w:fldChar w:fldCharType="begin"/>
             </w:r>
             <w:r>
-              <w:rPr>
-                <w:rFonts w:ascii="Times New Roman" w:eastAsia="Times New Roman" w:hAnsi="Times New Roman" w:cs="Times New Roman"/>
-              </w:rPr>
               <w:instrText xml:space="preserve"> INCLUDEPICTURE "/var/folders/46/4k3zbt7527qgn5sdg7lzzxh80000gn/T/com.microsoft.Word/WebArchiveCopyPasteTempFiles/page2image41080512" \* MERGEFORMATINET </w:instrText>
             </w:r>
             <w:r>
-              <w:rPr>
-                <w:rFonts w:ascii="Times New Roman" w:eastAsia="Times New Roman" w:hAnsi="Times New Roman" w:cs="Times New Roman"/>
-              </w:rPr>
               <w:fldChar w:fldCharType="separate"/>
             </w:r>
             <w:r>
               <w:rPr>
-                <w:rFonts w:ascii="Times New Roman" w:eastAsia="Times New Roman" w:hAnsi="Times New Roman" w:cs="Times New Roman"/>
                 <w:noProof/>
               </w:rPr>
               <w:drawing>
@@ -1506,9 +1383,6 @@
               </w:drawing>
             </w:r>
             <w:r>
-              <w:rPr>
-                <w:rFonts w:ascii="Times New Roman" w:eastAsia="Times New Roman" w:hAnsi="Times New Roman" w:cs="Times New Roman"/>
-              </w:rPr>
               <w:fldChar w:fldCharType="end"/>
             </w:r>
           </w:p>
@@ -1523,7 +1397,7 @@
             <w:pPr>
               <w:spacing w:before="100" w:beforeAutospacing="1" w:after="100" w:afterAutospacing="1"/>
               <w:rPr>
-                <w:rFonts w:ascii="Tahoma" w:eastAsia="Times New Roman" w:hAnsi="Tahoma" w:cs="Tahoma"/>
+                <w:rFonts w:ascii="Tahoma" w:hAnsi="Tahoma" w:cs="Tahoma"/>
                 <w:sz w:val="22"/>
                 <w:szCs w:val="22"/>
               </w:rPr>
@@ -1538,14 +1412,14 @@
             <w:pPr>
               <w:spacing w:before="100" w:beforeAutospacing="1" w:after="100" w:afterAutospacing="1"/>
               <w:rPr>
-                <w:rFonts w:ascii="Tahoma" w:eastAsia="Times New Roman" w:hAnsi="Tahoma" w:cs="Tahoma"/>
-                <w:sz w:val="22"/>
-                <w:szCs w:val="22"/>
-              </w:rPr>
-            </w:pPr>
-            <w:r>
-              <w:rPr>
-                <w:rFonts w:ascii="Tahoma" w:eastAsia="Times New Roman" w:hAnsi="Tahoma" w:cs="Tahoma"/>
+                <w:rFonts w:ascii="Tahoma" w:hAnsi="Tahoma" w:cs="Tahoma"/>
+                <w:sz w:val="22"/>
+                <w:szCs w:val="22"/>
+              </w:rPr>
+            </w:pPr>
+            <w:r>
+              <w:rPr>
+                <w:rFonts w:ascii="Tahoma" w:hAnsi="Tahoma" w:cs="Tahoma"/>
                 <w:sz w:val="22"/>
                 <w:szCs w:val="22"/>
               </w:rPr>
@@ -1561,7 +1435,7 @@
             <w:pPr>
               <w:spacing w:before="100" w:beforeAutospacing="1" w:after="100" w:afterAutospacing="1"/>
               <w:rPr>
-                <w:rFonts w:ascii="Tahoma" w:eastAsia="Times New Roman" w:hAnsi="Tahoma" w:cs="Tahoma"/>
+                <w:rFonts w:ascii="Tahoma" w:hAnsi="Tahoma" w:cs="Tahoma"/>
                 <w:sz w:val="22"/>
                 <w:szCs w:val="22"/>
               </w:rPr>
@@ -1578,32 +1452,22 @@
             <w:pPr>
               <w:spacing w:before="100" w:beforeAutospacing="1" w:after="100" w:afterAutospacing="1"/>
               <w:rPr>
-                <w:rFonts w:ascii="Tahoma" w:eastAsia="Times New Roman" w:hAnsi="Tahoma" w:cs="Tahoma"/>
-                <w:sz w:val="22"/>
-                <w:szCs w:val="22"/>
-              </w:rPr>
-            </w:pPr>
-            <w:r>
-              <w:rPr>
-                <w:rFonts w:ascii="Times New Roman" w:eastAsia="Times New Roman" w:hAnsi="Times New Roman" w:cs="Times New Roman"/>
-              </w:rPr>
+                <w:rFonts w:ascii="Tahoma" w:hAnsi="Tahoma" w:cs="Tahoma"/>
+                <w:sz w:val="22"/>
+                <w:szCs w:val="22"/>
+              </w:rPr>
+            </w:pPr>
+            <w:r>
               <w:fldChar w:fldCharType="begin"/>
             </w:r>
             <w:r>
-              <w:rPr>
-                <w:rFonts w:ascii="Times New Roman" w:eastAsia="Times New Roman" w:hAnsi="Times New Roman" w:cs="Times New Roman"/>
-              </w:rPr>
               <w:instrText xml:space="preserve"> INCLUDEPICTURE "/var/folders/46/4k3zbt7527qgn5sdg7lzzxh80000gn/T/com.microsoft.Word/WebArchiveCopyPasteTempFiles/page2image41087792" \* MERGEFORMATINET </w:instrText>
             </w:r>
             <w:r>
-              <w:rPr>
-                <w:rFonts w:ascii="Times New Roman" w:eastAsia="Times New Roman" w:hAnsi="Times New Roman" w:cs="Times New Roman"/>
-              </w:rPr>
               <w:fldChar w:fldCharType="separate"/>
             </w:r>
             <w:r>
               <w:rPr>
-                <w:rFonts w:ascii="Times New Roman" w:eastAsia="Times New Roman" w:hAnsi="Times New Roman" w:cs="Times New Roman"/>
                 <w:noProof/>
               </w:rPr>
               <w:drawing>
@@ -1656,9 +1520,6 @@
               </w:drawing>
             </w:r>
             <w:r>
-              <w:rPr>
-                <w:rFonts w:ascii="Times New Roman" w:eastAsia="Times New Roman" w:hAnsi="Times New Roman" w:cs="Times New Roman"/>
-              </w:rPr>
               <w:fldChar w:fldCharType="end"/>
             </w:r>
           </w:p>
@@ -1671,9 +1532,6 @@
           <w:p>
             <w:pPr>
               <w:spacing w:before="100" w:beforeAutospacing="1" w:after="100" w:afterAutospacing="1"/>
-              <w:rPr>
-                <w:rFonts w:ascii="Times New Roman" w:eastAsia="Times New Roman" w:hAnsi="Times New Roman" w:cs="Times New Roman"/>
-              </w:rPr>
             </w:pPr>
           </w:p>
         </w:tc>
@@ -1684,9 +1542,6 @@
           <w:p>
             <w:pPr>
               <w:spacing w:before="100" w:beforeAutospacing="1" w:after="100" w:afterAutospacing="1"/>
-              <w:rPr>
-                <w:rFonts w:ascii="Times New Roman" w:eastAsia="Times New Roman" w:hAnsi="Times New Roman" w:cs="Times New Roman"/>
-              </w:rPr>
             </w:pPr>
           </w:p>
         </w:tc>
@@ -1700,7 +1555,7 @@
             <w:pPr>
               <w:spacing w:before="100" w:beforeAutospacing="1" w:after="100" w:afterAutospacing="1"/>
               <w:rPr>
-                <w:rFonts w:ascii="Tahoma" w:eastAsia="Times New Roman" w:hAnsi="Tahoma" w:cs="Tahoma"/>
+                <w:rFonts w:ascii="Tahoma" w:hAnsi="Tahoma" w:cs="Tahoma"/>
                 <w:sz w:val="22"/>
                 <w:szCs w:val="22"/>
               </w:rPr>
@@ -1714,9 +1569,6 @@
           <w:p>
             <w:pPr>
               <w:spacing w:before="100" w:beforeAutospacing="1" w:after="100" w:afterAutospacing="1"/>
-              <w:rPr>
-                <w:rFonts w:ascii="Times New Roman" w:eastAsia="Times New Roman" w:hAnsi="Times New Roman" w:cs="Times New Roman"/>
-              </w:rPr>
             </w:pPr>
           </w:p>
         </w:tc>
@@ -1727,38 +1579,20 @@
           <w:p>
             <w:pPr>
               <w:spacing w:before="100" w:beforeAutospacing="1" w:after="100" w:afterAutospacing="1"/>
-              <w:rPr>
-                <w:rFonts w:ascii="Times New Roman" w:eastAsia="Times New Roman" w:hAnsi="Times New Roman" w:cs="Times New Roman"/>
-              </w:rPr>
             </w:pPr>
           </w:p>
         </w:tc>
       </w:tr>
     </w:tbl>
+    <w:p/>
     <w:p>
       <w:pPr>
-        <w:rPr>
-          <w:rFonts w:ascii="Times New Roman" w:eastAsia="Times New Roman" w:hAnsi="Times New Roman" w:cs="Times New Roman"/>
-        </w:rPr>
+        <w:spacing w:before="100" w:beforeAutospacing="1" w:after="100" w:afterAutospacing="1"/>
       </w:pPr>
     </w:p>
     <w:p>
-      <w:pPr>
-        <w:spacing w:before="100" w:beforeAutospacing="1" w:after="100" w:afterAutospacing="1"/>
-        <w:rPr>
-          <w:rFonts w:ascii="Times New Roman" w:eastAsia="Times New Roman" w:hAnsi="Times New Roman" w:cs="Times New Roman"/>
-        </w:rPr>
-      </w:pPr>
-    </w:p>
-    <w:p>
-      <w:pPr>
-        <w:rPr>
-          <w:rFonts w:ascii="Times New Roman" w:eastAsia="Times New Roman" w:hAnsi="Times New Roman" w:cs="Times New Roman"/>
-        </w:rPr>
-      </w:pPr>
-      <w:r>
-        <w:rPr>
-          <w:rFonts w:ascii="Times New Roman" w:eastAsia="Times New Roman" w:hAnsi="Times New Roman" w:cs="Times New Roman"/>
+      <w:r>
+        <w:rPr>
           <w:noProof/>
         </w:rPr>
         <mc:AlternateContent>
@@ -1803,129 +1637,1382 @@
         </mc:AlternateContent>
       </w:r>
     </w:p>
+    <w:p/>
+    <w:p/>
     <w:p>
       <w:pPr>
-        <w:rPr>
-          <w:rFonts w:ascii="Times New Roman" w:eastAsia="Times New Roman" w:hAnsi="Times New Roman" w:cs="Times New Roman"/>
-        </w:rPr>
-      </w:pPr>
+        <w:spacing w:before="100" w:beforeAutospacing="1" w:after="100" w:afterAutospacing="1"/>
+      </w:pPr>
+      <w:r>
+        <w:rPr>
+          <w:rFonts w:ascii="Tahoma" w:hAnsi="Tahoma" w:cs="Tahoma"/>
+          <w:sz w:val="22"/>
+          <w:szCs w:val="22"/>
+        </w:rPr>
+        <w:t xml:space="preserve">2. Atherosclerosis (“hardening of the arteries”) is a disease hallmarked by the build-up of plaques in blood vessels. These plaques make it more difficult for blood to flow, which blocks the vital delivery of nutrients to downstream tissue. Complications from atherosclerosis include clots, heart attack and stroke. This disease can manifest in many locations including the coronary artery (when its termed “coronary artery disease”), the cerebral or peripheral vasculature. One way to treat extreme coronary artery disease is through surgery – a Coronary Artery Bypass Graft (CABG). In this surgery a healthy artery from elsewhere in the body is taken and use to bypass the segment of blocked vessel. The disease can become so progressed that it necessitates quadruple or even quintuple bypasses and typically the patients in this state do not have enough healthy vessels to sacrifice (see image where purple vessels indicate typical locations of bypass for the red coronary arteries). </w:t>
+      </w:r>
     </w:p>
     <w:p>
       <w:pPr>
         <w:rPr>
-          <w:rFonts w:ascii="Times New Roman" w:eastAsia="Times New Roman" w:hAnsi="Times New Roman" w:cs="Times New Roman"/>
-        </w:rPr>
-      </w:pPr>
+          <w:rFonts w:ascii="Tahoma" w:hAnsi="Tahoma" w:cs="Tahoma"/>
+          <w:sz w:val="22"/>
+          <w:szCs w:val="22"/>
+        </w:rPr>
+      </w:pPr>
+      <w:r>
+        <w:rPr>
+          <w:rFonts w:ascii="Tahoma" w:hAnsi="Tahoma" w:cs="Tahoma"/>
+          <w:b/>
+          <w:bCs/>
+          <w:sz w:val="22"/>
+          <w:szCs w:val="22"/>
+        </w:rPr>
+        <w:t xml:space="preserve">A. </w:t>
+      </w:r>
+      <w:r>
+        <w:rPr>
+          <w:rFonts w:ascii="Tahoma" w:hAnsi="Tahoma" w:cs="Tahoma"/>
+          <w:sz w:val="22"/>
+          <w:szCs w:val="22"/>
+        </w:rPr>
+        <w:t xml:space="preserve">What is the most common alternative vessel used when there are no arteries left for CABG? </w:t>
+      </w:r>
     </w:p>
     <w:p>
       <w:pPr>
-        <w:spacing w:before="100" w:beforeAutospacing="1" w:after="100" w:afterAutospacing="1"/>
-        <w:rPr>
-          <w:rFonts w:ascii="Times New Roman" w:eastAsia="Times New Roman" w:hAnsi="Times New Roman" w:cs="Times New Roman"/>
-        </w:rPr>
-      </w:pPr>
-      <w:r>
-        <w:rPr>
-          <w:rFonts w:ascii="Tahoma" w:eastAsia="Times New Roman" w:hAnsi="Tahoma" w:cs="Tahoma"/>
-          <w:sz w:val="22"/>
-          <w:szCs w:val="22"/>
-        </w:rPr>
-        <w:t xml:space="preserve">2. Atherosclerosis (“hardening of the arteries”) is a disease hallmarked by the build-up of plaques in blood vessels. These plaques make it more difficult for blood to flow, which blocks the vital delivery of nutrients to downstream tissue. Complications from atherosclerosis include clots, heart attack and stroke. This disease can manifest in many locations including the coronary artery (when its termed “coronary artery disease”), the cerebral or peripheral vasculature. One way to treat extreme coronary artery disease is through surgery – a Coronary Artery Bypass Graft (CABG). In this surgery a healthy artery from elsewhere in the body is taken and use to bypass the segment of blocked vessel. The disease can become so progressed that it necessitates quadruple or even quintuple bypasses and typically the patients in this state do not have enough healthy vessels to sacrifice (see image where purple vessels indicate typical locations of bypass for the red coronary arteries). </w:t>
+        <w:rPr>
+          <w:rFonts w:ascii="Tahoma" w:hAnsi="Tahoma" w:cs="Tahoma"/>
+          <w:sz w:val="22"/>
+          <w:szCs w:val="22"/>
+        </w:rPr>
+      </w:pPr>
+      <w:r>
+        <w:rPr>
+          <w:rFonts w:ascii="Tahoma" w:hAnsi="Tahoma" w:cs="Tahoma"/>
+          <w:sz w:val="22"/>
+          <w:szCs w:val="22"/>
+        </w:rPr>
+        <w:t xml:space="preserve">Saphenous vein </w:t>
+      </w:r>
+      <w:r>
+        <w:rPr>
+          <w:rFonts w:ascii="Tahoma" w:hAnsi="Tahoma" w:cs="Tahoma"/>
+          <w:sz w:val="22"/>
+          <w:szCs w:val="22"/>
+        </w:rPr>
+        <w:t xml:space="preserve">(SV) </w:t>
+      </w:r>
+      <w:r>
+        <w:rPr>
+          <w:rFonts w:ascii="Tahoma" w:hAnsi="Tahoma" w:cs="Tahoma"/>
+          <w:sz w:val="22"/>
+          <w:szCs w:val="22"/>
+        </w:rPr>
+        <w:t xml:space="preserve">is the most common vessel used after arteries, it has sufficient length and diameter, no fatty plaques and </w:t>
+      </w:r>
+      <w:r>
+        <w:rPr>
+          <w:rFonts w:ascii="Tahoma" w:hAnsi="Tahoma" w:cs="Tahoma"/>
+          <w:sz w:val="22"/>
+          <w:szCs w:val="22"/>
+        </w:rPr>
+        <w:t>saphenous veins are superficial veins easily available.</w:t>
       </w:r>
     </w:p>
     <w:p>
       <w:pPr>
         <w:spacing w:before="100" w:beforeAutospacing="1" w:after="100" w:afterAutospacing="1"/>
         <w:rPr>
-          <w:rFonts w:ascii="Tahoma" w:eastAsia="Times New Roman" w:hAnsi="Tahoma" w:cs="Tahoma"/>
-          <w:sz w:val="22"/>
-          <w:szCs w:val="22"/>
-        </w:rPr>
-      </w:pPr>
-      <w:r>
-        <w:rPr>
-          <w:rFonts w:ascii="Tahoma" w:eastAsia="Times New Roman" w:hAnsi="Tahoma" w:cs="Tahoma"/>
+          <w:rFonts w:ascii="Tahoma" w:hAnsi="Tahoma" w:cs="Tahoma"/>
+          <w:sz w:val="22"/>
+          <w:szCs w:val="22"/>
+        </w:rPr>
+      </w:pPr>
+      <w:r>
+        <w:rPr>
+          <w:rFonts w:ascii="Tahoma" w:hAnsi="Tahoma" w:cs="Tahoma"/>
           <w:b/>
           <w:bCs/>
           <w:sz w:val="22"/>
           <w:szCs w:val="22"/>
         </w:rPr>
-        <w:t xml:space="preserve">A. </w:t>
-      </w:r>
-      <w:r>
-        <w:rPr>
-          <w:rFonts w:ascii="Tahoma" w:eastAsia="Times New Roman" w:hAnsi="Tahoma" w:cs="Tahoma"/>
-          <w:sz w:val="22"/>
-          <w:szCs w:val="22"/>
-        </w:rPr>
-        <w:t xml:space="preserve">What is the most common alternative vessel used when there are no arteries left for CABG? </w:t>
+        <w:lastRenderedPageBreak/>
+        <w:t xml:space="preserve">B. </w:t>
+      </w:r>
+      <w:r>
+        <w:rPr>
+          <w:rFonts w:ascii="Tahoma" w:hAnsi="Tahoma" w:cs="Tahoma"/>
+          <w:sz w:val="22"/>
+          <w:szCs w:val="22"/>
+        </w:rPr>
+        <w:t>What are the problems with this solution? What properties of this vessel are unmatched to</w:t>
+      </w:r>
+      <w:r>
+        <w:rPr>
+          <w:rFonts w:ascii="Tahoma" w:hAnsi="Tahoma" w:cs="Tahoma"/>
+          <w:sz w:val="22"/>
+          <w:szCs w:val="22"/>
+        </w:rPr>
+        <w:t xml:space="preserve"> </w:t>
+      </w:r>
+      <w:r>
+        <w:rPr>
+          <w:rFonts w:ascii="Tahoma" w:hAnsi="Tahoma" w:cs="Tahoma"/>
+          <w:sz w:val="22"/>
+          <w:szCs w:val="22"/>
+        </w:rPr>
+        <w:t xml:space="preserve">the needed function? Please describe differences in both form and function. </w:t>
       </w:r>
     </w:p>
     <w:p>
       <w:pPr>
         <w:spacing w:before="100" w:beforeAutospacing="1" w:after="100" w:afterAutospacing="1"/>
         <w:rPr>
-          <w:rFonts w:ascii="Times New Roman" w:eastAsia="Times New Roman" w:hAnsi="Times New Roman" w:cs="Times New Roman"/>
-        </w:rPr>
-      </w:pPr>
-      <w:r>
-        <w:rPr>
-          <w:rFonts w:ascii="Tahoma" w:eastAsia="Times New Roman" w:hAnsi="Tahoma" w:cs="Tahoma"/>
+          <w:rFonts w:ascii="Tahoma" w:hAnsi="Tahoma" w:cs="Tahoma"/>
+          <w:sz w:val="22"/>
+          <w:szCs w:val="22"/>
+        </w:rPr>
+      </w:pPr>
+      <w:r>
+        <w:rPr>
+          <w:rFonts w:ascii="Tahoma" w:hAnsi="Tahoma" w:cs="Tahoma"/>
+          <w:sz w:val="22"/>
+          <w:szCs w:val="22"/>
+        </w:rPr>
+        <w:t>Rates of failures using saphenous vein graft (SVG) is 25% after CABG. And the 10-year patency of vein graft is approximately 60%.</w:t>
+      </w:r>
+      <w:r>
+        <w:rPr>
+          <w:rFonts w:ascii="Tahoma" w:hAnsi="Tahoma" w:cs="Tahoma"/>
+          <w:sz w:val="22"/>
+          <w:szCs w:val="22"/>
+        </w:rPr>
+        <w:t xml:space="preserve"> </w:t>
+      </w:r>
+    </w:p>
+    <w:p>
+      <w:pPr>
+        <w:spacing w:before="100" w:beforeAutospacing="1" w:after="100" w:afterAutospacing="1"/>
+        <w:rPr>
+          <w:rFonts w:ascii="Tahoma" w:hAnsi="Tahoma" w:cs="Tahoma"/>
+          <w:sz w:val="22"/>
+          <w:szCs w:val="22"/>
+        </w:rPr>
+      </w:pPr>
+      <w:r>
+        <w:rPr>
+          <w:rFonts w:ascii="Tahoma" w:hAnsi="Tahoma" w:cs="Tahoma"/>
+          <w:sz w:val="22"/>
+          <w:szCs w:val="22"/>
+        </w:rPr>
+        <w:t xml:space="preserve">There are both biological and functional differences between veins and arteries which </w:t>
+      </w:r>
+      <w:r>
+        <w:rPr>
+          <w:rFonts w:ascii="Tahoma" w:hAnsi="Tahoma" w:cs="Tahoma"/>
+          <w:sz w:val="22"/>
+          <w:szCs w:val="22"/>
+        </w:rPr>
+        <w:t>explain</w:t>
+      </w:r>
+      <w:r>
+        <w:rPr>
+          <w:rFonts w:ascii="Tahoma" w:hAnsi="Tahoma" w:cs="Tahoma"/>
+          <w:sz w:val="22"/>
+          <w:szCs w:val="22"/>
+        </w:rPr>
+        <w:t xml:space="preserve"> </w:t>
+      </w:r>
+      <w:r>
+        <w:rPr>
+          <w:rFonts w:ascii="Tahoma" w:hAnsi="Tahoma" w:cs="Tahoma"/>
+          <w:sz w:val="22"/>
+          <w:szCs w:val="22"/>
+        </w:rPr>
+        <w:t>that</w:t>
+      </w:r>
+      <w:r>
+        <w:rPr>
+          <w:rFonts w:ascii="Tahoma" w:hAnsi="Tahoma" w:cs="Tahoma"/>
+          <w:sz w:val="22"/>
+          <w:szCs w:val="22"/>
+        </w:rPr>
+        <w:t xml:space="preserve"> CABG using arteries </w:t>
+      </w:r>
+      <w:r>
+        <w:rPr>
+          <w:rFonts w:ascii="Tahoma" w:hAnsi="Tahoma" w:cs="Tahoma"/>
+          <w:sz w:val="22"/>
+          <w:szCs w:val="22"/>
+        </w:rPr>
+        <w:t>compared to venous vessel</w:t>
+      </w:r>
+      <w:r>
+        <w:rPr>
+          <w:rFonts w:ascii="Tahoma" w:hAnsi="Tahoma" w:cs="Tahoma"/>
+          <w:sz w:val="22"/>
+          <w:szCs w:val="22"/>
+        </w:rPr>
+        <w:t xml:space="preserve"> </w:t>
+      </w:r>
+      <w:r>
+        <w:rPr>
+          <w:rFonts w:ascii="Tahoma" w:hAnsi="Tahoma" w:cs="Tahoma"/>
+          <w:sz w:val="22"/>
+          <w:szCs w:val="22"/>
+        </w:rPr>
+        <w:t xml:space="preserve">have </w:t>
+      </w:r>
+      <w:r>
+        <w:rPr>
+          <w:rFonts w:ascii="Tahoma" w:hAnsi="Tahoma" w:cs="Tahoma"/>
+          <w:sz w:val="22"/>
+          <w:szCs w:val="22"/>
+        </w:rPr>
+        <w:t>better</w:t>
+      </w:r>
+      <w:r>
+        <w:rPr>
+          <w:rFonts w:ascii="Tahoma" w:hAnsi="Tahoma" w:cs="Tahoma"/>
+          <w:sz w:val="22"/>
+          <w:szCs w:val="22"/>
+        </w:rPr>
+        <w:t xml:space="preserve"> long-term results</w:t>
+      </w:r>
+      <w:r>
+        <w:rPr>
+          <w:rFonts w:ascii="Tahoma" w:hAnsi="Tahoma" w:cs="Tahoma"/>
+          <w:sz w:val="22"/>
+          <w:szCs w:val="22"/>
+        </w:rPr>
+        <w:t>:</w:t>
+      </w:r>
+    </w:p>
+    <w:p>
+      <w:pPr>
+        <w:spacing w:before="100" w:beforeAutospacing="1" w:after="100" w:afterAutospacing="1"/>
+        <w:rPr>
+          <w:rFonts w:ascii="Tahoma" w:hAnsi="Tahoma" w:cs="Tahoma"/>
           <w:b/>
           <w:bCs/>
           <w:sz w:val="22"/>
           <w:szCs w:val="22"/>
         </w:rPr>
-        <w:t xml:space="preserve">B. </w:t>
-      </w:r>
-      <w:r>
-        <w:rPr>
-          <w:rFonts w:ascii="Tahoma" w:eastAsia="Times New Roman" w:hAnsi="Tahoma" w:cs="Tahoma"/>
-          <w:sz w:val="22"/>
-          <w:szCs w:val="22"/>
-        </w:rPr>
-        <w:t>What are the problems with this solution? What properties of this vessel are unmatched to</w:t>
-      </w:r>
-      <w:r>
-        <w:rPr>
-          <w:rFonts w:ascii="Tahoma" w:eastAsia="Times New Roman" w:hAnsi="Tahoma" w:cs="Tahoma"/>
-          <w:sz w:val="22"/>
-          <w:szCs w:val="22"/>
-        </w:rPr>
-        <w:t xml:space="preserve"> </w:t>
-      </w:r>
-      <w:r>
-        <w:rPr>
-          <w:rFonts w:ascii="Tahoma" w:eastAsia="Times New Roman" w:hAnsi="Tahoma" w:cs="Tahoma"/>
-          <w:sz w:val="22"/>
-          <w:szCs w:val="22"/>
-        </w:rPr>
-        <w:t xml:space="preserve">the needed function? Please describe differences in both form and function. </w:t>
+      </w:pPr>
+      <w:r>
+        <w:rPr>
+          <w:rFonts w:ascii="Tahoma" w:hAnsi="Tahoma" w:cs="Tahoma"/>
+          <w:b/>
+          <w:bCs/>
+          <w:sz w:val="22"/>
+          <w:szCs w:val="22"/>
+        </w:rPr>
+        <w:t>Biological differences</w:t>
+      </w:r>
+    </w:p>
+    <w:tbl>
+      <w:tblPr>
+        <w:tblStyle w:val="TableGrid"/>
+        <w:tblW w:w="0" w:type="auto"/>
+        <w:tblLook w:val="04A0" w:firstRow="1" w:lastRow="0" w:firstColumn="1" w:lastColumn="0" w:noHBand="0" w:noVBand="1"/>
+      </w:tblPr>
+      <w:tblGrid>
+        <w:gridCol w:w="3116"/>
+        <w:gridCol w:w="3117"/>
+        <w:gridCol w:w="3117"/>
+      </w:tblGrid>
+      <w:tr>
+        <w:tc>
+          <w:tcPr>
+            <w:tcW w:w="3116" w:type="dxa"/>
+          </w:tcPr>
+          <w:p>
+            <w:pPr>
+              <w:spacing w:before="100" w:beforeAutospacing="1" w:after="100" w:afterAutospacing="1"/>
+              <w:rPr>
+                <w:rFonts w:ascii="Tahoma" w:hAnsi="Tahoma" w:cs="Tahoma"/>
+                <w:sz w:val="22"/>
+                <w:szCs w:val="22"/>
+              </w:rPr>
+            </w:pPr>
+            <w:r>
+              <w:rPr>
+                <w:rFonts w:ascii="Tahoma" w:hAnsi="Tahoma" w:cs="Tahoma"/>
+                <w:sz w:val="22"/>
+                <w:szCs w:val="22"/>
+              </w:rPr>
+              <w:t>Characteristics</w:t>
+            </w:r>
+          </w:p>
+        </w:tc>
+        <w:tc>
+          <w:tcPr>
+            <w:tcW w:w="3117" w:type="dxa"/>
+          </w:tcPr>
+          <w:p>
+            <w:pPr>
+              <w:spacing w:before="100" w:beforeAutospacing="1" w:after="100" w:afterAutospacing="1"/>
+              <w:rPr>
+                <w:rFonts w:ascii="Tahoma" w:hAnsi="Tahoma" w:cs="Tahoma"/>
+                <w:sz w:val="22"/>
+                <w:szCs w:val="22"/>
+              </w:rPr>
+            </w:pPr>
+            <w:r>
+              <w:rPr>
+                <w:rFonts w:ascii="Tahoma" w:hAnsi="Tahoma" w:cs="Tahoma"/>
+                <w:sz w:val="22"/>
+                <w:szCs w:val="22"/>
+              </w:rPr>
+              <w:t>Arteries</w:t>
+            </w:r>
+          </w:p>
+        </w:tc>
+        <w:tc>
+          <w:tcPr>
+            <w:tcW w:w="3117" w:type="dxa"/>
+          </w:tcPr>
+          <w:p>
+            <w:pPr>
+              <w:spacing w:before="100" w:beforeAutospacing="1" w:after="100" w:afterAutospacing="1"/>
+              <w:rPr>
+                <w:rFonts w:ascii="Tahoma" w:hAnsi="Tahoma" w:cs="Tahoma"/>
+                <w:sz w:val="22"/>
+                <w:szCs w:val="22"/>
+              </w:rPr>
+            </w:pPr>
+            <w:r>
+              <w:rPr>
+                <w:rFonts w:ascii="Tahoma" w:hAnsi="Tahoma" w:cs="Tahoma"/>
+                <w:sz w:val="22"/>
+                <w:szCs w:val="22"/>
+              </w:rPr>
+              <w:t>Veins</w:t>
+            </w:r>
+          </w:p>
+        </w:tc>
+      </w:tr>
+      <w:tr>
+        <w:tc>
+          <w:tcPr>
+            <w:tcW w:w="3116" w:type="dxa"/>
+          </w:tcPr>
+          <w:p>
+            <w:pPr>
+              <w:spacing w:before="100" w:beforeAutospacing="1" w:after="100" w:afterAutospacing="1"/>
+              <w:rPr>
+                <w:rFonts w:ascii="Tahoma" w:hAnsi="Tahoma" w:cs="Tahoma"/>
+                <w:sz w:val="22"/>
+                <w:szCs w:val="22"/>
+              </w:rPr>
+            </w:pPr>
+            <w:r>
+              <w:rPr>
+                <w:rFonts w:ascii="Tahoma" w:hAnsi="Tahoma" w:cs="Tahoma"/>
+                <w:sz w:val="22"/>
+                <w:szCs w:val="22"/>
+              </w:rPr>
+              <w:t>Walls</w:t>
+            </w:r>
+          </w:p>
+        </w:tc>
+        <w:tc>
+          <w:tcPr>
+            <w:tcW w:w="3117" w:type="dxa"/>
+          </w:tcPr>
+          <w:p>
+            <w:pPr>
+              <w:spacing w:before="100" w:beforeAutospacing="1" w:after="100" w:afterAutospacing="1"/>
+              <w:rPr>
+                <w:rFonts w:ascii="Tahoma" w:hAnsi="Tahoma" w:cs="Tahoma"/>
+                <w:sz w:val="22"/>
+                <w:szCs w:val="22"/>
+              </w:rPr>
+            </w:pPr>
+            <w:r>
+              <w:rPr>
+                <w:rFonts w:ascii="Tahoma" w:hAnsi="Tahoma" w:cs="Tahoma"/>
+                <w:sz w:val="22"/>
+                <w:szCs w:val="22"/>
+              </w:rPr>
+              <w:t xml:space="preserve">Thick </w:t>
+            </w:r>
+            <w:r>
+              <w:rPr>
+                <w:rFonts w:ascii="Tahoma" w:hAnsi="Tahoma" w:cs="Tahoma"/>
+                <w:sz w:val="22"/>
+                <w:szCs w:val="22"/>
+              </w:rPr>
+              <w:t xml:space="preserve">and </w:t>
+            </w:r>
+            <w:r>
+              <w:rPr>
+                <w:rFonts w:ascii="Tahoma" w:hAnsi="Tahoma" w:cs="Tahoma"/>
+                <w:sz w:val="22"/>
+                <w:szCs w:val="22"/>
+              </w:rPr>
+              <w:t>elastic walls</w:t>
+            </w:r>
+          </w:p>
+        </w:tc>
+        <w:tc>
+          <w:tcPr>
+            <w:tcW w:w="3117" w:type="dxa"/>
+          </w:tcPr>
+          <w:p>
+            <w:pPr>
+              <w:spacing w:before="100" w:beforeAutospacing="1" w:after="100" w:afterAutospacing="1"/>
+              <w:rPr>
+                <w:rFonts w:ascii="Tahoma" w:hAnsi="Tahoma" w:cs="Tahoma"/>
+                <w:sz w:val="22"/>
+                <w:szCs w:val="22"/>
+              </w:rPr>
+            </w:pPr>
+            <w:r>
+              <w:rPr>
+                <w:rFonts w:ascii="Tahoma" w:hAnsi="Tahoma" w:cs="Tahoma"/>
+                <w:sz w:val="22"/>
+                <w:szCs w:val="22"/>
+              </w:rPr>
+              <w:t xml:space="preserve">Thin </w:t>
+            </w:r>
+            <w:r>
+              <w:rPr>
+                <w:rFonts w:ascii="Tahoma" w:hAnsi="Tahoma" w:cs="Tahoma"/>
+                <w:sz w:val="22"/>
+                <w:szCs w:val="22"/>
+              </w:rPr>
+              <w:t>and non-elastic</w:t>
+            </w:r>
+            <w:r>
+              <w:rPr>
+                <w:rFonts w:ascii="Tahoma" w:hAnsi="Tahoma" w:cs="Tahoma"/>
+                <w:sz w:val="22"/>
+                <w:szCs w:val="22"/>
+              </w:rPr>
+              <w:t xml:space="preserve"> walls</w:t>
+            </w:r>
+            <w:r>
+              <w:rPr>
+                <w:rFonts w:ascii="Tahoma" w:hAnsi="Tahoma" w:cs="Tahoma"/>
+                <w:sz w:val="22"/>
+                <w:szCs w:val="22"/>
+              </w:rPr>
+              <w:t xml:space="preserve"> which could collapse.</w:t>
+            </w:r>
+          </w:p>
+        </w:tc>
+      </w:tr>
+      <w:tr>
+        <w:tc>
+          <w:tcPr>
+            <w:tcW w:w="3116" w:type="dxa"/>
+          </w:tcPr>
+          <w:p>
+            <w:pPr>
+              <w:spacing w:before="100" w:beforeAutospacing="1" w:after="100" w:afterAutospacing="1"/>
+              <w:rPr>
+                <w:rFonts w:ascii="Tahoma" w:hAnsi="Tahoma" w:cs="Tahoma"/>
+                <w:sz w:val="22"/>
+                <w:szCs w:val="22"/>
+              </w:rPr>
+            </w:pPr>
+            <w:r>
+              <w:rPr>
+                <w:rFonts w:ascii="Tahoma" w:hAnsi="Tahoma" w:cs="Tahoma"/>
+                <w:sz w:val="22"/>
+                <w:szCs w:val="22"/>
+              </w:rPr>
+              <w:t>Lumen</w:t>
+            </w:r>
+          </w:p>
+        </w:tc>
+        <w:tc>
+          <w:tcPr>
+            <w:tcW w:w="3117" w:type="dxa"/>
+          </w:tcPr>
+          <w:p>
+            <w:pPr>
+              <w:spacing w:before="100" w:beforeAutospacing="1" w:after="100" w:afterAutospacing="1"/>
+              <w:rPr>
+                <w:rFonts w:ascii="Tahoma" w:hAnsi="Tahoma" w:cs="Tahoma"/>
+                <w:sz w:val="22"/>
+                <w:szCs w:val="22"/>
+              </w:rPr>
+            </w:pPr>
+            <w:r>
+              <w:rPr>
+                <w:rFonts w:ascii="Tahoma" w:hAnsi="Tahoma" w:cs="Tahoma"/>
+                <w:sz w:val="22"/>
+                <w:szCs w:val="22"/>
+              </w:rPr>
+              <w:t>Narrow lumen</w:t>
+            </w:r>
+          </w:p>
+        </w:tc>
+        <w:tc>
+          <w:tcPr>
+            <w:tcW w:w="3117" w:type="dxa"/>
+          </w:tcPr>
+          <w:p>
+            <w:pPr>
+              <w:spacing w:before="100" w:beforeAutospacing="1" w:after="100" w:afterAutospacing="1"/>
+              <w:rPr>
+                <w:rFonts w:ascii="Tahoma" w:hAnsi="Tahoma" w:cs="Tahoma"/>
+                <w:sz w:val="22"/>
+                <w:szCs w:val="22"/>
+              </w:rPr>
+            </w:pPr>
+            <w:r>
+              <w:rPr>
+                <w:rFonts w:ascii="Tahoma" w:hAnsi="Tahoma" w:cs="Tahoma"/>
+                <w:sz w:val="22"/>
+                <w:szCs w:val="22"/>
+              </w:rPr>
+              <w:t>Wide lumen</w:t>
+            </w:r>
+          </w:p>
+        </w:tc>
+      </w:tr>
+      <w:tr>
+        <w:tc>
+          <w:tcPr>
+            <w:tcW w:w="3116" w:type="dxa"/>
+          </w:tcPr>
+          <w:p>
+            <w:pPr>
+              <w:spacing w:before="100" w:beforeAutospacing="1" w:after="100" w:afterAutospacing="1"/>
+              <w:rPr>
+                <w:rFonts w:ascii="Tahoma" w:hAnsi="Tahoma" w:cs="Tahoma"/>
+                <w:sz w:val="22"/>
+                <w:szCs w:val="22"/>
+              </w:rPr>
+            </w:pPr>
+            <w:r>
+              <w:rPr>
+                <w:rFonts w:ascii="Tahoma" w:hAnsi="Tahoma" w:cs="Tahoma"/>
+                <w:sz w:val="22"/>
+                <w:szCs w:val="22"/>
+              </w:rPr>
+              <w:t>Diameter</w:t>
+            </w:r>
+          </w:p>
+        </w:tc>
+        <w:tc>
+          <w:tcPr>
+            <w:tcW w:w="3117" w:type="dxa"/>
+          </w:tcPr>
+          <w:p>
+            <w:pPr>
+              <w:spacing w:before="100" w:beforeAutospacing="1" w:after="100" w:afterAutospacing="1"/>
+              <w:rPr>
+                <w:rFonts w:ascii="Tahoma" w:hAnsi="Tahoma" w:cs="Tahoma"/>
+                <w:sz w:val="22"/>
+                <w:szCs w:val="22"/>
+              </w:rPr>
+            </w:pPr>
+            <w:r>
+              <w:rPr>
+                <w:rFonts w:ascii="Tahoma" w:hAnsi="Tahoma" w:cs="Tahoma"/>
+                <w:sz w:val="22"/>
+                <w:szCs w:val="22"/>
+              </w:rPr>
+              <w:t>Narrow (4mm)</w:t>
+            </w:r>
+          </w:p>
+        </w:tc>
+        <w:tc>
+          <w:tcPr>
+            <w:tcW w:w="3117" w:type="dxa"/>
+          </w:tcPr>
+          <w:p>
+            <w:pPr>
+              <w:spacing w:before="100" w:beforeAutospacing="1" w:after="100" w:afterAutospacing="1"/>
+              <w:rPr>
+                <w:rFonts w:ascii="Tahoma" w:hAnsi="Tahoma" w:cs="Tahoma"/>
+                <w:sz w:val="22"/>
+                <w:szCs w:val="22"/>
+              </w:rPr>
+            </w:pPr>
+            <w:r>
+              <w:rPr>
+                <w:rFonts w:ascii="Tahoma" w:hAnsi="Tahoma" w:cs="Tahoma"/>
+                <w:sz w:val="22"/>
+                <w:szCs w:val="22"/>
+              </w:rPr>
+              <w:t>Wider (5mm)</w:t>
+            </w:r>
+          </w:p>
+        </w:tc>
+      </w:tr>
+      <w:tr>
+        <w:tc>
+          <w:tcPr>
+            <w:tcW w:w="3116" w:type="dxa"/>
+          </w:tcPr>
+          <w:p>
+            <w:pPr>
+              <w:spacing w:before="100" w:beforeAutospacing="1" w:after="100" w:afterAutospacing="1"/>
+              <w:rPr>
+                <w:rFonts w:ascii="Tahoma" w:hAnsi="Tahoma" w:cs="Tahoma"/>
+                <w:sz w:val="22"/>
+                <w:szCs w:val="22"/>
+              </w:rPr>
+            </w:pPr>
+            <w:r>
+              <w:rPr>
+                <w:rFonts w:ascii="Tahoma" w:hAnsi="Tahoma" w:cs="Tahoma"/>
+                <w:sz w:val="22"/>
+                <w:szCs w:val="22"/>
+              </w:rPr>
+              <w:t>Layer</w:t>
+            </w:r>
+          </w:p>
+        </w:tc>
+        <w:tc>
+          <w:tcPr>
+            <w:tcW w:w="3117" w:type="dxa"/>
+          </w:tcPr>
+          <w:p>
+            <w:pPr>
+              <w:spacing w:before="100" w:beforeAutospacing="1" w:after="100" w:afterAutospacing="1"/>
+              <w:rPr>
+                <w:rFonts w:ascii="Tahoma" w:hAnsi="Tahoma" w:cs="Tahoma"/>
+                <w:sz w:val="22"/>
+                <w:szCs w:val="22"/>
+              </w:rPr>
+            </w:pPr>
+            <w:r>
+              <w:rPr>
+                <w:rFonts w:ascii="Tahoma" w:hAnsi="Tahoma" w:cs="Tahoma"/>
+                <w:sz w:val="22"/>
+                <w:szCs w:val="22"/>
+              </w:rPr>
+              <w:t>Tunica media: elastin and fiber</w:t>
+            </w:r>
+          </w:p>
+        </w:tc>
+        <w:tc>
+          <w:tcPr>
+            <w:tcW w:w="3117" w:type="dxa"/>
+          </w:tcPr>
+          <w:p>
+            <w:pPr>
+              <w:spacing w:before="100" w:beforeAutospacing="1" w:after="100" w:afterAutospacing="1"/>
+              <w:rPr>
+                <w:rFonts w:ascii="Tahoma" w:hAnsi="Tahoma" w:cs="Tahoma"/>
+                <w:sz w:val="22"/>
+                <w:szCs w:val="22"/>
+              </w:rPr>
+            </w:pPr>
+            <w:r>
+              <w:rPr>
+                <w:rFonts w:ascii="Tahoma" w:hAnsi="Tahoma" w:cs="Tahoma"/>
+                <w:sz w:val="22"/>
+                <w:szCs w:val="22"/>
+              </w:rPr>
+              <w:t xml:space="preserve">Tunica adventitia: elastin and collagen </w:t>
+            </w:r>
+          </w:p>
+        </w:tc>
+      </w:tr>
+    </w:tbl>
+    <w:p>
+      <w:pPr>
+        <w:spacing w:before="100" w:beforeAutospacing="1" w:after="100" w:afterAutospacing="1"/>
+        <w:rPr>
+          <w:rFonts w:ascii="Tahoma" w:hAnsi="Tahoma" w:cs="Tahoma"/>
+          <w:b/>
+          <w:bCs/>
+          <w:sz w:val="22"/>
+          <w:szCs w:val="22"/>
+        </w:rPr>
+      </w:pPr>
+      <w:r>
+        <w:rPr>
+          <w:rFonts w:ascii="Tahoma" w:hAnsi="Tahoma" w:cs="Tahoma"/>
+          <w:b/>
+          <w:bCs/>
+          <w:sz w:val="22"/>
+          <w:szCs w:val="22"/>
+        </w:rPr>
+        <w:t>Functional differences</w:t>
+      </w:r>
+    </w:p>
+    <w:tbl>
+      <w:tblPr>
+        <w:tblStyle w:val="TableGrid"/>
+        <w:tblW w:w="0" w:type="auto"/>
+        <w:tblLook w:val="04A0" w:firstRow="1" w:lastRow="0" w:firstColumn="1" w:lastColumn="0" w:noHBand="0" w:noVBand="1"/>
+      </w:tblPr>
+      <w:tblGrid>
+        <w:gridCol w:w="3116"/>
+        <w:gridCol w:w="3117"/>
+        <w:gridCol w:w="3117"/>
+      </w:tblGrid>
+      <w:tr>
+        <w:tc>
+          <w:tcPr>
+            <w:tcW w:w="3116" w:type="dxa"/>
+          </w:tcPr>
+          <w:p>
+            <w:pPr>
+              <w:spacing w:before="100" w:beforeAutospacing="1" w:after="100" w:afterAutospacing="1"/>
+              <w:rPr>
+                <w:rFonts w:ascii="Tahoma" w:hAnsi="Tahoma" w:cs="Tahoma"/>
+                <w:sz w:val="22"/>
+                <w:szCs w:val="22"/>
+              </w:rPr>
+            </w:pPr>
+            <w:r>
+              <w:rPr>
+                <w:rFonts w:ascii="Tahoma" w:hAnsi="Tahoma" w:cs="Tahoma"/>
+                <w:sz w:val="22"/>
+                <w:szCs w:val="22"/>
+              </w:rPr>
+              <w:t>Characteristics</w:t>
+            </w:r>
+          </w:p>
+        </w:tc>
+        <w:tc>
+          <w:tcPr>
+            <w:tcW w:w="3117" w:type="dxa"/>
+          </w:tcPr>
+          <w:p>
+            <w:pPr>
+              <w:spacing w:before="100" w:beforeAutospacing="1" w:after="100" w:afterAutospacing="1"/>
+              <w:rPr>
+                <w:rFonts w:ascii="Tahoma" w:hAnsi="Tahoma" w:cs="Tahoma"/>
+                <w:sz w:val="22"/>
+                <w:szCs w:val="22"/>
+              </w:rPr>
+            </w:pPr>
+            <w:r>
+              <w:rPr>
+                <w:rFonts w:ascii="Tahoma" w:hAnsi="Tahoma" w:cs="Tahoma"/>
+                <w:sz w:val="22"/>
+                <w:szCs w:val="22"/>
+              </w:rPr>
+              <w:t>Arteries</w:t>
+            </w:r>
+          </w:p>
+        </w:tc>
+        <w:tc>
+          <w:tcPr>
+            <w:tcW w:w="3117" w:type="dxa"/>
+          </w:tcPr>
+          <w:p>
+            <w:pPr>
+              <w:spacing w:before="100" w:beforeAutospacing="1" w:after="100" w:afterAutospacing="1"/>
+              <w:rPr>
+                <w:rFonts w:ascii="Tahoma" w:hAnsi="Tahoma" w:cs="Tahoma"/>
+                <w:sz w:val="22"/>
+                <w:szCs w:val="22"/>
+              </w:rPr>
+            </w:pPr>
+            <w:r>
+              <w:rPr>
+                <w:rFonts w:ascii="Tahoma" w:hAnsi="Tahoma" w:cs="Tahoma"/>
+                <w:sz w:val="22"/>
+                <w:szCs w:val="22"/>
+              </w:rPr>
+              <w:t>Veins</w:t>
+            </w:r>
+          </w:p>
+        </w:tc>
+      </w:tr>
+      <w:tr>
+        <w:tc>
+          <w:tcPr>
+            <w:tcW w:w="3116" w:type="dxa"/>
+          </w:tcPr>
+          <w:p>
+            <w:pPr>
+              <w:spacing w:before="100" w:beforeAutospacing="1" w:after="100" w:afterAutospacing="1"/>
+              <w:rPr>
+                <w:rFonts w:ascii="Tahoma" w:hAnsi="Tahoma" w:cs="Tahoma"/>
+                <w:sz w:val="22"/>
+                <w:szCs w:val="22"/>
+              </w:rPr>
+            </w:pPr>
+            <w:r>
+              <w:rPr>
+                <w:rFonts w:ascii="Tahoma" w:hAnsi="Tahoma" w:cs="Tahoma"/>
+                <w:sz w:val="22"/>
+                <w:szCs w:val="22"/>
+              </w:rPr>
+              <w:t>Blood circulation</w:t>
+            </w:r>
+          </w:p>
+        </w:tc>
+        <w:tc>
+          <w:tcPr>
+            <w:tcW w:w="3117" w:type="dxa"/>
+          </w:tcPr>
+          <w:p>
+            <w:pPr>
+              <w:spacing w:before="100" w:beforeAutospacing="1" w:after="100" w:afterAutospacing="1"/>
+              <w:rPr>
+                <w:rFonts w:ascii="Tahoma" w:hAnsi="Tahoma" w:cs="Tahoma"/>
+                <w:sz w:val="22"/>
+                <w:szCs w:val="22"/>
+              </w:rPr>
+            </w:pPr>
+            <w:r>
+              <w:rPr>
+                <w:rFonts w:ascii="Tahoma" w:hAnsi="Tahoma" w:cs="Tahoma"/>
+                <w:sz w:val="22"/>
+                <w:szCs w:val="22"/>
+              </w:rPr>
+              <w:t>Carry oxygenated blood away from the heart to tissues: O</w:t>
+            </w:r>
+            <w:r>
+              <w:rPr>
+                <w:rFonts w:ascii="Tahoma" w:hAnsi="Tahoma" w:cs="Tahoma"/>
+                <w:sz w:val="22"/>
+                <w:szCs w:val="22"/>
+                <w:vertAlign w:val="subscript"/>
+              </w:rPr>
+              <w:t>2</w:t>
+            </w:r>
+            <w:r>
+              <w:rPr>
+                <w:rFonts w:ascii="Tahoma" w:hAnsi="Tahoma" w:cs="Tahoma"/>
+                <w:sz w:val="22"/>
+                <w:szCs w:val="22"/>
+              </w:rPr>
+              <w:t xml:space="preserve"> high, CO</w:t>
+            </w:r>
+            <w:r>
+              <w:rPr>
+                <w:rFonts w:ascii="Tahoma" w:hAnsi="Tahoma" w:cs="Tahoma"/>
+                <w:sz w:val="22"/>
+                <w:szCs w:val="22"/>
+                <w:vertAlign w:val="subscript"/>
+              </w:rPr>
+              <w:t>2</w:t>
+            </w:r>
+            <w:r>
+              <w:rPr>
+                <w:rFonts w:ascii="Tahoma" w:hAnsi="Tahoma" w:cs="Tahoma"/>
+                <w:sz w:val="22"/>
+                <w:szCs w:val="22"/>
+              </w:rPr>
+              <w:t xml:space="preserve"> low.</w:t>
+            </w:r>
+          </w:p>
+        </w:tc>
+        <w:tc>
+          <w:tcPr>
+            <w:tcW w:w="3117" w:type="dxa"/>
+          </w:tcPr>
+          <w:p>
+            <w:pPr>
+              <w:spacing w:before="100" w:beforeAutospacing="1" w:after="100" w:afterAutospacing="1"/>
+              <w:rPr>
+                <w:rFonts w:ascii="Tahoma" w:hAnsi="Tahoma" w:cs="Tahoma"/>
+                <w:sz w:val="22"/>
+                <w:szCs w:val="22"/>
+              </w:rPr>
+            </w:pPr>
+            <w:r>
+              <w:rPr>
+                <w:rFonts w:ascii="Tahoma" w:hAnsi="Tahoma" w:cs="Tahoma"/>
+                <w:sz w:val="22"/>
+                <w:szCs w:val="22"/>
+              </w:rPr>
+              <w:t>Carry deoxygenated blood from the tissues back to the heart: C</w:t>
+            </w:r>
+            <w:r>
+              <w:rPr>
+                <w:rFonts w:ascii="Tahoma" w:hAnsi="Tahoma" w:cs="Tahoma"/>
+                <w:sz w:val="22"/>
+                <w:szCs w:val="22"/>
+              </w:rPr>
+              <w:t>O</w:t>
+            </w:r>
+            <w:r>
+              <w:rPr>
+                <w:rFonts w:ascii="Tahoma" w:hAnsi="Tahoma" w:cs="Tahoma"/>
+                <w:sz w:val="22"/>
+                <w:szCs w:val="22"/>
+                <w:vertAlign w:val="subscript"/>
+              </w:rPr>
+              <w:t>2</w:t>
+            </w:r>
+            <w:r>
+              <w:rPr>
+                <w:rFonts w:ascii="Tahoma" w:hAnsi="Tahoma" w:cs="Tahoma"/>
+                <w:sz w:val="22"/>
+                <w:szCs w:val="22"/>
+              </w:rPr>
+              <w:t xml:space="preserve"> high, O</w:t>
+            </w:r>
+            <w:r>
+              <w:rPr>
+                <w:rFonts w:ascii="Tahoma" w:hAnsi="Tahoma" w:cs="Tahoma"/>
+                <w:sz w:val="22"/>
+                <w:szCs w:val="22"/>
+                <w:vertAlign w:val="subscript"/>
+              </w:rPr>
+              <w:t>2</w:t>
+            </w:r>
+            <w:r>
+              <w:rPr>
+                <w:rFonts w:ascii="Tahoma" w:hAnsi="Tahoma" w:cs="Tahoma"/>
+                <w:sz w:val="22"/>
+                <w:szCs w:val="22"/>
+              </w:rPr>
+              <w:t xml:space="preserve"> low.</w:t>
+            </w:r>
+          </w:p>
+        </w:tc>
+      </w:tr>
+      <w:tr>
+        <w:tc>
+          <w:tcPr>
+            <w:tcW w:w="3116" w:type="dxa"/>
+          </w:tcPr>
+          <w:p>
+            <w:pPr>
+              <w:spacing w:before="100" w:beforeAutospacing="1" w:after="100" w:afterAutospacing="1"/>
+              <w:rPr>
+                <w:rFonts w:ascii="Tahoma" w:hAnsi="Tahoma" w:cs="Tahoma"/>
+                <w:sz w:val="22"/>
+                <w:szCs w:val="22"/>
+              </w:rPr>
+            </w:pPr>
+            <w:r>
+              <w:rPr>
+                <w:rFonts w:ascii="Tahoma" w:hAnsi="Tahoma" w:cs="Tahoma"/>
+                <w:sz w:val="22"/>
+                <w:szCs w:val="22"/>
+              </w:rPr>
+              <w:t>Blood pressure</w:t>
+            </w:r>
+          </w:p>
+        </w:tc>
+        <w:tc>
+          <w:tcPr>
+            <w:tcW w:w="3117" w:type="dxa"/>
+          </w:tcPr>
+          <w:p>
+            <w:pPr>
+              <w:spacing w:before="100" w:beforeAutospacing="1" w:after="100" w:afterAutospacing="1"/>
+              <w:rPr>
+                <w:rFonts w:ascii="Tahoma" w:hAnsi="Tahoma" w:cs="Tahoma"/>
+                <w:sz w:val="22"/>
+                <w:szCs w:val="22"/>
+              </w:rPr>
+            </w:pPr>
+            <w:r>
+              <w:rPr>
+                <w:rFonts w:ascii="Tahoma" w:hAnsi="Tahoma" w:cs="Tahoma"/>
+                <w:sz w:val="22"/>
+                <w:szCs w:val="22"/>
+              </w:rPr>
+              <w:t>High</w:t>
+            </w:r>
+          </w:p>
+        </w:tc>
+        <w:tc>
+          <w:tcPr>
+            <w:tcW w:w="3117" w:type="dxa"/>
+          </w:tcPr>
+          <w:p>
+            <w:pPr>
+              <w:spacing w:before="100" w:beforeAutospacing="1" w:after="100" w:afterAutospacing="1"/>
+              <w:rPr>
+                <w:rFonts w:ascii="Tahoma" w:hAnsi="Tahoma" w:cs="Tahoma"/>
+                <w:sz w:val="22"/>
+                <w:szCs w:val="22"/>
+              </w:rPr>
+            </w:pPr>
+            <w:r>
+              <w:rPr>
+                <w:rFonts w:ascii="Tahoma" w:hAnsi="Tahoma" w:cs="Tahoma"/>
+                <w:sz w:val="22"/>
+                <w:szCs w:val="22"/>
+              </w:rPr>
+              <w:t>Low</w:t>
+            </w:r>
+          </w:p>
+        </w:tc>
+      </w:tr>
+      <w:tr>
+        <w:tc>
+          <w:tcPr>
+            <w:tcW w:w="3116" w:type="dxa"/>
+          </w:tcPr>
+          <w:p>
+            <w:pPr>
+              <w:spacing w:before="100" w:beforeAutospacing="1" w:after="100" w:afterAutospacing="1"/>
+              <w:rPr>
+                <w:rFonts w:ascii="Tahoma" w:hAnsi="Tahoma" w:cs="Tahoma"/>
+                <w:sz w:val="22"/>
+                <w:szCs w:val="22"/>
+              </w:rPr>
+            </w:pPr>
+            <w:r>
+              <w:rPr>
+                <w:rFonts w:ascii="Tahoma" w:hAnsi="Tahoma" w:cs="Tahoma"/>
+                <w:sz w:val="22"/>
+                <w:szCs w:val="22"/>
+              </w:rPr>
+              <w:t>Blood movement</w:t>
+            </w:r>
+          </w:p>
+        </w:tc>
+        <w:tc>
+          <w:tcPr>
+            <w:tcW w:w="3117" w:type="dxa"/>
+          </w:tcPr>
+          <w:p>
+            <w:pPr>
+              <w:spacing w:before="100" w:beforeAutospacing="1" w:after="100" w:afterAutospacing="1"/>
+              <w:rPr>
+                <w:rFonts w:ascii="Tahoma" w:hAnsi="Tahoma" w:cs="Tahoma"/>
+                <w:sz w:val="22"/>
+                <w:szCs w:val="22"/>
+              </w:rPr>
+            </w:pPr>
+            <w:r>
+              <w:rPr>
+                <w:rFonts w:ascii="Tahoma" w:hAnsi="Tahoma" w:cs="Tahoma"/>
+                <w:sz w:val="22"/>
+                <w:szCs w:val="22"/>
+              </w:rPr>
+              <w:t>Spurt movement of blood</w:t>
+            </w:r>
+          </w:p>
+        </w:tc>
+        <w:tc>
+          <w:tcPr>
+            <w:tcW w:w="3117" w:type="dxa"/>
+          </w:tcPr>
+          <w:p>
+            <w:pPr>
+              <w:spacing w:before="100" w:beforeAutospacing="1" w:after="100" w:afterAutospacing="1"/>
+              <w:rPr>
+                <w:rFonts w:ascii="Tahoma" w:hAnsi="Tahoma" w:cs="Tahoma"/>
+                <w:sz w:val="22"/>
+                <w:szCs w:val="22"/>
+              </w:rPr>
+            </w:pPr>
+            <w:r>
+              <w:rPr>
+                <w:rFonts w:ascii="Tahoma" w:hAnsi="Tahoma" w:cs="Tahoma"/>
+                <w:sz w:val="22"/>
+                <w:szCs w:val="22"/>
+              </w:rPr>
+              <w:t>Sluggish movement of blood</w:t>
+            </w:r>
+          </w:p>
+        </w:tc>
+      </w:tr>
+      <w:tr>
+        <w:tc>
+          <w:tcPr>
+            <w:tcW w:w="3116" w:type="dxa"/>
+          </w:tcPr>
+          <w:p>
+            <w:pPr>
+              <w:spacing w:before="100" w:beforeAutospacing="1" w:after="100" w:afterAutospacing="1"/>
+              <w:rPr>
+                <w:rFonts w:ascii="Tahoma" w:hAnsi="Tahoma" w:cs="Tahoma"/>
+                <w:sz w:val="22"/>
+                <w:szCs w:val="22"/>
+              </w:rPr>
+            </w:pPr>
+            <w:r>
+              <w:rPr>
+                <w:rFonts w:ascii="Tahoma" w:hAnsi="Tahoma" w:cs="Tahoma"/>
+                <w:sz w:val="22"/>
+                <w:szCs w:val="22"/>
+              </w:rPr>
+              <w:t>Blood velocity</w:t>
+            </w:r>
+          </w:p>
+        </w:tc>
+        <w:tc>
+          <w:tcPr>
+            <w:tcW w:w="3117" w:type="dxa"/>
+          </w:tcPr>
+          <w:p>
+            <w:pPr>
+              <w:spacing w:before="100" w:beforeAutospacing="1" w:after="100" w:afterAutospacing="1"/>
+              <w:rPr>
+                <w:rFonts w:ascii="Tahoma" w:hAnsi="Tahoma" w:cs="Tahoma"/>
+                <w:sz w:val="22"/>
+                <w:szCs w:val="22"/>
+              </w:rPr>
+            </w:pPr>
+            <w:r>
+              <w:rPr>
+                <w:rFonts w:ascii="Tahoma" w:hAnsi="Tahoma" w:cs="Tahoma"/>
+                <w:sz w:val="22"/>
+                <w:szCs w:val="22"/>
+              </w:rPr>
+              <w:t>Higher</w:t>
+            </w:r>
+          </w:p>
+        </w:tc>
+        <w:tc>
+          <w:tcPr>
+            <w:tcW w:w="3117" w:type="dxa"/>
+          </w:tcPr>
+          <w:p>
+            <w:pPr>
+              <w:spacing w:before="100" w:beforeAutospacing="1" w:after="100" w:afterAutospacing="1"/>
+              <w:rPr>
+                <w:rFonts w:ascii="Tahoma" w:hAnsi="Tahoma" w:cs="Tahoma"/>
+                <w:sz w:val="22"/>
+                <w:szCs w:val="22"/>
+              </w:rPr>
+            </w:pPr>
+            <w:r>
+              <w:rPr>
+                <w:rFonts w:ascii="Tahoma" w:hAnsi="Tahoma" w:cs="Tahoma"/>
+                <w:sz w:val="22"/>
+                <w:szCs w:val="22"/>
+              </w:rPr>
+              <w:t>Slower</w:t>
+            </w:r>
+          </w:p>
+        </w:tc>
+      </w:tr>
+      <w:tr>
+        <w:tc>
+          <w:tcPr>
+            <w:tcW w:w="3116" w:type="dxa"/>
+          </w:tcPr>
+          <w:p>
+            <w:pPr>
+              <w:spacing w:before="100" w:beforeAutospacing="1" w:after="100" w:afterAutospacing="1"/>
+              <w:rPr>
+                <w:rFonts w:ascii="Tahoma" w:hAnsi="Tahoma" w:cs="Tahoma"/>
+                <w:sz w:val="22"/>
+                <w:szCs w:val="22"/>
+              </w:rPr>
+            </w:pPr>
+            <w:r>
+              <w:rPr>
+                <w:rFonts w:ascii="Tahoma" w:hAnsi="Tahoma" w:cs="Tahoma"/>
+                <w:sz w:val="22"/>
+                <w:szCs w:val="22"/>
+              </w:rPr>
+              <w:t>Percentage of total blood volume</w:t>
+            </w:r>
+          </w:p>
+        </w:tc>
+        <w:tc>
+          <w:tcPr>
+            <w:tcW w:w="3117" w:type="dxa"/>
+          </w:tcPr>
+          <w:p>
+            <w:pPr>
+              <w:spacing w:before="100" w:beforeAutospacing="1" w:after="100" w:afterAutospacing="1"/>
+              <w:rPr>
+                <w:rFonts w:ascii="Tahoma" w:hAnsi="Tahoma" w:cs="Tahoma"/>
+                <w:sz w:val="22"/>
+                <w:szCs w:val="22"/>
+              </w:rPr>
+            </w:pPr>
+            <w:r>
+              <w:rPr>
+                <w:rFonts w:ascii="Tahoma" w:hAnsi="Tahoma" w:cs="Tahoma"/>
+                <w:sz w:val="22"/>
+                <w:szCs w:val="22"/>
+              </w:rPr>
+              <w:t>12%</w:t>
+            </w:r>
+          </w:p>
+        </w:tc>
+        <w:tc>
+          <w:tcPr>
+            <w:tcW w:w="3117" w:type="dxa"/>
+          </w:tcPr>
+          <w:p>
+            <w:pPr>
+              <w:spacing w:before="100" w:beforeAutospacing="1" w:after="100" w:afterAutospacing="1"/>
+              <w:rPr>
+                <w:rFonts w:ascii="Tahoma" w:hAnsi="Tahoma" w:cs="Tahoma"/>
+                <w:sz w:val="22"/>
+                <w:szCs w:val="22"/>
+              </w:rPr>
+            </w:pPr>
+            <w:r>
+              <w:rPr>
+                <w:rFonts w:ascii="Tahoma" w:hAnsi="Tahoma" w:cs="Tahoma"/>
+                <w:sz w:val="22"/>
+                <w:szCs w:val="22"/>
+              </w:rPr>
+              <w:t>60%</w:t>
+            </w:r>
+          </w:p>
+        </w:tc>
+      </w:tr>
+      <w:tr>
+        <w:tc>
+          <w:tcPr>
+            <w:tcW w:w="3116" w:type="dxa"/>
+          </w:tcPr>
+          <w:p>
+            <w:pPr>
+              <w:spacing w:before="100" w:beforeAutospacing="1" w:after="100" w:afterAutospacing="1"/>
+              <w:rPr>
+                <w:rFonts w:ascii="Tahoma" w:hAnsi="Tahoma" w:cs="Tahoma"/>
+                <w:sz w:val="22"/>
+                <w:szCs w:val="22"/>
+              </w:rPr>
+            </w:pPr>
+            <w:r>
+              <w:rPr>
+                <w:rFonts w:ascii="Tahoma" w:hAnsi="Tahoma" w:cs="Tahoma"/>
+                <w:sz w:val="22"/>
+                <w:szCs w:val="22"/>
+              </w:rPr>
+              <w:t>Contraction</w:t>
+            </w:r>
+          </w:p>
+        </w:tc>
+        <w:tc>
+          <w:tcPr>
+            <w:tcW w:w="3117" w:type="dxa"/>
+          </w:tcPr>
+          <w:p>
+            <w:pPr>
+              <w:spacing w:before="100" w:beforeAutospacing="1" w:after="100" w:afterAutospacing="1"/>
+              <w:rPr>
+                <w:rFonts w:ascii="Tahoma" w:hAnsi="Tahoma" w:cs="Tahoma"/>
+                <w:sz w:val="22"/>
+                <w:szCs w:val="22"/>
+              </w:rPr>
+            </w:pPr>
+            <w:r>
+              <w:rPr>
+                <w:rFonts w:ascii="Tahoma" w:hAnsi="Tahoma" w:cs="Tahoma"/>
+                <w:sz w:val="22"/>
+                <w:szCs w:val="22"/>
+              </w:rPr>
+              <w:t>Present</w:t>
+            </w:r>
+          </w:p>
+        </w:tc>
+        <w:tc>
+          <w:tcPr>
+            <w:tcW w:w="3117" w:type="dxa"/>
+          </w:tcPr>
+          <w:p>
+            <w:pPr>
+              <w:spacing w:before="100" w:beforeAutospacing="1" w:after="100" w:afterAutospacing="1"/>
+              <w:rPr>
+                <w:rFonts w:ascii="Tahoma" w:hAnsi="Tahoma" w:cs="Tahoma"/>
+                <w:sz w:val="22"/>
+                <w:szCs w:val="22"/>
+              </w:rPr>
+            </w:pPr>
+            <w:r>
+              <w:rPr>
+                <w:rFonts w:ascii="Tahoma" w:hAnsi="Tahoma" w:cs="Tahoma"/>
+                <w:sz w:val="22"/>
+                <w:szCs w:val="22"/>
+              </w:rPr>
+              <w:t>Absent</w:t>
+            </w:r>
+          </w:p>
+        </w:tc>
+      </w:tr>
+    </w:tbl>
+    <w:p>
+      <w:pPr>
+        <w:spacing w:before="100" w:beforeAutospacing="1" w:after="100" w:afterAutospacing="1"/>
+        <w:rPr>
+          <w:rFonts w:ascii="Tahoma" w:hAnsi="Tahoma" w:cs="Tahoma"/>
+          <w:sz w:val="22"/>
+          <w:szCs w:val="22"/>
+        </w:rPr>
+      </w:pPr>
+      <w:r>
+        <w:rPr>
+          <w:rFonts w:ascii="Tahoma" w:hAnsi="Tahoma" w:cs="Tahoma"/>
+          <w:sz w:val="22"/>
+          <w:szCs w:val="22"/>
+        </w:rPr>
+        <w:t>As described above, arteries have thick and elastic walls which can sustain bursts of blood pumped by the heart</w:t>
+      </w:r>
+      <w:r>
+        <w:rPr>
+          <w:rFonts w:ascii="Tahoma" w:hAnsi="Tahoma" w:cs="Tahoma"/>
+          <w:sz w:val="22"/>
+          <w:szCs w:val="22"/>
+        </w:rPr>
+        <w:t>, their</w:t>
+      </w:r>
+      <w:r>
+        <w:rPr>
+          <w:rFonts w:ascii="Tahoma" w:hAnsi="Tahoma" w:cs="Tahoma"/>
+          <w:sz w:val="22"/>
+          <w:szCs w:val="22"/>
+        </w:rPr>
+        <w:t xml:space="preserve"> therefore can sustain high blood pressure. When using veins for CABG</w:t>
+      </w:r>
+      <w:r>
+        <w:rPr>
+          <w:rFonts w:ascii="Tahoma" w:hAnsi="Tahoma" w:cs="Tahoma"/>
+          <w:sz w:val="22"/>
+          <w:szCs w:val="22"/>
+        </w:rPr>
+        <w:t>,</w:t>
+      </w:r>
+      <w:r>
+        <w:rPr>
+          <w:rFonts w:ascii="Tahoma" w:hAnsi="Tahoma" w:cs="Tahoma"/>
+          <w:sz w:val="22"/>
+          <w:szCs w:val="22"/>
+        </w:rPr>
+        <w:t xml:space="preserve"> veins </w:t>
+      </w:r>
+      <w:r>
+        <w:rPr>
+          <w:rFonts w:ascii="Tahoma" w:hAnsi="Tahoma" w:cs="Tahoma"/>
+          <w:sz w:val="22"/>
+          <w:szCs w:val="22"/>
+        </w:rPr>
+        <w:t>are not designed to carry blood under pressure, their walls do not expand and contract like artery’s walls.</w:t>
       </w:r>
     </w:p>
     <w:p>
       <w:pPr>
         <w:spacing w:before="100" w:beforeAutospacing="1" w:after="100" w:afterAutospacing="1"/>
-        <w:rPr>
-          <w:rFonts w:ascii="Tahoma" w:eastAsia="Times New Roman" w:hAnsi="Tahoma" w:cs="Tahoma"/>
-          <w:sz w:val="22"/>
-          <w:szCs w:val="22"/>
-        </w:rPr>
-      </w:pPr>
-      <w:r>
-        <w:rPr>
-          <w:rFonts w:ascii="Tahoma" w:eastAsia="Times New Roman" w:hAnsi="Tahoma" w:cs="Tahoma"/>
+      </w:pPr>
+      <w:r>
+        <w:t>https://www-ncbi-nlm-nih-gov.proxy1.library.jhu.edu/books/NBK507836/</w:t>
+      </w:r>
+    </w:p>
+    <w:p>
+      <w:pPr>
+        <w:spacing w:before="100" w:beforeAutospacing="1" w:after="100" w:afterAutospacing="1"/>
+        <w:rPr>
+          <w:rFonts w:ascii="Tahoma" w:hAnsi="Tahoma" w:cs="Tahoma"/>
+          <w:sz w:val="22"/>
+          <w:szCs w:val="22"/>
+        </w:rPr>
+      </w:pPr>
+      <w:r>
+        <w:rPr>
+          <w:rFonts w:ascii="Tahoma" w:hAnsi="Tahoma" w:cs="Tahoma"/>
           <w:b/>
           <w:bCs/>
           <w:sz w:val="22"/>
           <w:szCs w:val="22"/>
         </w:rPr>
-        <w:lastRenderedPageBreak/>
         <w:t xml:space="preserve">C. </w:t>
       </w:r>
       <w:r>
         <w:rPr>
-          <w:rFonts w:ascii="Tahoma" w:eastAsia="Times New Roman" w:hAnsi="Tahoma" w:cs="Tahoma"/>
+          <w:rFonts w:ascii="Tahoma" w:hAnsi="Tahoma" w:cs="Tahoma"/>
           <w:sz w:val="22"/>
           <w:szCs w:val="22"/>
         </w:rPr>
@@ -1936,12 +3023,56 @@
       <w:pPr>
         <w:spacing w:before="100" w:beforeAutospacing="1" w:after="100" w:afterAutospacing="1"/>
         <w:rPr>
-          <w:rFonts w:ascii="Times New Roman" w:eastAsia="Times New Roman" w:hAnsi="Times New Roman" w:cs="Times New Roman"/>
-        </w:rPr>
-      </w:pPr>
-      <w:r>
-        <w:rPr>
-          <w:rFonts w:ascii="Tahoma" w:eastAsia="Times New Roman" w:hAnsi="Tahoma" w:cs="Tahoma"/>
+          <w:rFonts w:ascii="Tahoma" w:hAnsi="Tahoma" w:cs="Tahoma"/>
+          <w:sz w:val="22"/>
+          <w:szCs w:val="22"/>
+        </w:rPr>
+      </w:pPr>
+      <w:r>
+        <w:rPr>
+          <w:rFonts w:ascii="Tahoma" w:hAnsi="Tahoma" w:cs="Tahoma"/>
+          <w:sz w:val="22"/>
+          <w:szCs w:val="22"/>
+        </w:rPr>
+        <w:t xml:space="preserve">For patient for which the SVG </w:t>
+      </w:r>
+      <w:r>
+        <w:rPr>
+          <w:rFonts w:ascii="Tahoma" w:hAnsi="Tahoma" w:cs="Tahoma"/>
+          <w:sz w:val="22"/>
+          <w:szCs w:val="22"/>
+        </w:rPr>
+        <w:t xml:space="preserve">some of the endothelial cells are reconverted into </w:t>
+      </w:r>
+      <w:r>
+        <w:rPr>
+          <w:rFonts w:ascii="Tahoma" w:hAnsi="Tahoma" w:cs="Tahoma"/>
+          <w:sz w:val="22"/>
+          <w:szCs w:val="22"/>
+        </w:rPr>
+        <w:t>arterial</w:t>
+      </w:r>
+      <w:r>
+        <w:rPr>
+          <w:rFonts w:ascii="Tahoma" w:hAnsi="Tahoma" w:cs="Tahoma"/>
+          <w:sz w:val="22"/>
+          <w:szCs w:val="22"/>
+        </w:rPr>
+        <w:t xml:space="preserve"> cells.</w:t>
+      </w:r>
+    </w:p>
+    <w:p>
+      <w:pPr>
+        <w:spacing w:before="100" w:beforeAutospacing="1" w:after="100" w:afterAutospacing="1"/>
+        <w:rPr>
+          <w:rFonts w:ascii="Tahoma" w:hAnsi="Tahoma" w:cs="Tahoma"/>
+          <w:sz w:val="22"/>
+          <w:szCs w:val="22"/>
+        </w:rPr>
+      </w:pPr>
+      <w:r>
+        <w:rPr>
+          <w:rFonts w:ascii="Tahoma" w:hAnsi="Tahoma" w:cs="Tahoma"/>
           <w:b/>
           <w:bCs/>
           <w:sz w:val="22"/>
@@ -1951,7 +3082,7 @@
       </w:r>
       <w:r>
         <w:rPr>
-          <w:rFonts w:ascii="Tahoma" w:eastAsia="Times New Roman" w:hAnsi="Tahoma" w:cs="Tahoma"/>
+          <w:rFonts w:ascii="Tahoma" w:hAnsi="Tahoma" w:cs="Tahoma"/>
           <w:sz w:val="22"/>
           <w:szCs w:val="22"/>
         </w:rPr>
@@ -1962,9 +3093,201 @@
       <w:pPr>
         <w:spacing w:before="100" w:beforeAutospacing="1" w:after="100" w:afterAutospacing="1"/>
         <w:rPr>
-          <w:rFonts w:ascii="Times New Roman" w:eastAsia="Times New Roman" w:hAnsi="Times New Roman" w:cs="Times New Roman"/>
-        </w:rPr>
-      </w:pPr>
+          <w:rFonts w:ascii="Tahoma" w:hAnsi="Tahoma" w:cs="Tahoma"/>
+          <w:sz w:val="22"/>
+          <w:szCs w:val="22"/>
+        </w:rPr>
+      </w:pPr>
+    </w:p>
+    <w:p>
+      <w:pPr>
+        <w:pStyle w:val="ListParagraph"/>
+        <w:numPr>
+          <w:ilvl w:val="0"/>
+          <w:numId w:val="15"/>
+        </w:numPr>
+        <w:spacing w:before="100" w:beforeAutospacing="1" w:after="100" w:afterAutospacing="1"/>
+        <w:rPr>
+          <w:rFonts w:ascii="Tahoma" w:hAnsi="Tahoma" w:cs="Tahoma"/>
+          <w:sz w:val="22"/>
+          <w:szCs w:val="22"/>
+        </w:rPr>
+      </w:pPr>
+      <w:r>
+        <w:rPr>
+          <w:rFonts w:ascii="Tahoma" w:hAnsi="Tahoma" w:cs="Tahoma"/>
+          <w:sz w:val="22"/>
+          <w:szCs w:val="22"/>
+        </w:rPr>
+        <w:lastRenderedPageBreak/>
+        <w:t xml:space="preserve">It needs to </w:t>
+      </w:r>
+      <w:r>
+        <w:rPr>
+          <w:rFonts w:ascii="Tahoma" w:hAnsi="Tahoma" w:cs="Tahoma"/>
+          <w:sz w:val="22"/>
+          <w:szCs w:val="22"/>
+          <w:u w:val="single"/>
+        </w:rPr>
+        <w:t>recapitulate</w:t>
+      </w:r>
+      <w:r>
+        <w:rPr>
+          <w:rFonts w:ascii="Tahoma" w:hAnsi="Tahoma" w:cs="Tahoma"/>
+          <w:sz w:val="22"/>
+          <w:szCs w:val="22"/>
+        </w:rPr>
+        <w:t xml:space="preserve"> vascular tissues. It should have </w:t>
+      </w:r>
+      <w:r>
+        <w:rPr>
+          <w:rFonts w:ascii="Tahoma" w:hAnsi="Tahoma" w:cs="Tahoma"/>
+          <w:sz w:val="22"/>
+          <w:szCs w:val="22"/>
+        </w:rPr>
+        <w:t xml:space="preserve">similar mechanical properties, permeability depending the vascular tissue and organs: for example, mechanical strength of the scaffold should be higher and degradation time longer in arterial grafts than in </w:t>
+      </w:r>
+      <w:r>
+        <w:rPr>
+          <w:rFonts w:ascii="Tahoma" w:hAnsi="Tahoma" w:cs="Tahoma"/>
+          <w:sz w:val="22"/>
+          <w:szCs w:val="22"/>
+        </w:rPr>
+        <w:t>venous grafts where compliance is more c</w:t>
+      </w:r>
+      <w:r>
+        <w:rPr>
+          <w:rFonts w:ascii="Tahoma" w:hAnsi="Tahoma" w:cs="Tahoma"/>
+          <w:sz w:val="22"/>
+          <w:szCs w:val="22"/>
+        </w:rPr>
+        <w:t>r</w:t>
+      </w:r>
+      <w:r>
+        <w:rPr>
+          <w:rFonts w:ascii="Tahoma" w:hAnsi="Tahoma" w:cs="Tahoma"/>
+          <w:sz w:val="22"/>
+          <w:szCs w:val="22"/>
+        </w:rPr>
+        <w:t xml:space="preserve">itical. Mechanical considerations should also include burst pressure, </w:t>
+      </w:r>
+      <w:r>
+        <w:rPr>
+          <w:rFonts w:ascii="Tahoma" w:hAnsi="Tahoma" w:cs="Tahoma"/>
+          <w:sz w:val="22"/>
+          <w:szCs w:val="22"/>
+        </w:rPr>
+        <w:t xml:space="preserve">and </w:t>
+      </w:r>
+      <w:r>
+        <w:rPr>
+          <w:rFonts w:ascii="Tahoma" w:hAnsi="Tahoma" w:cs="Tahoma"/>
+          <w:sz w:val="22"/>
+          <w:szCs w:val="22"/>
+        </w:rPr>
+        <w:t>fatigue resistance</w:t>
+      </w:r>
+    </w:p>
+    <w:p>
+      <w:pPr>
+        <w:pStyle w:val="ListParagraph"/>
+        <w:numPr>
+          <w:ilvl w:val="0"/>
+          <w:numId w:val="15"/>
+        </w:numPr>
+        <w:spacing w:before="100" w:beforeAutospacing="1" w:after="100" w:afterAutospacing="1"/>
+        <w:rPr>
+          <w:rFonts w:ascii="Tahoma" w:hAnsi="Tahoma" w:cs="Tahoma"/>
+          <w:sz w:val="22"/>
+          <w:szCs w:val="22"/>
+        </w:rPr>
+      </w:pPr>
+      <w:r>
+        <w:rPr>
+          <w:rFonts w:ascii="Tahoma" w:hAnsi="Tahoma" w:cs="Tahoma"/>
+          <w:sz w:val="22"/>
+          <w:szCs w:val="22"/>
+        </w:rPr>
+        <w:t xml:space="preserve">The engineered blood vessel </w:t>
+      </w:r>
+      <w:r>
+        <w:rPr>
+          <w:rFonts w:ascii="Tahoma" w:hAnsi="Tahoma" w:cs="Tahoma"/>
+          <w:sz w:val="22"/>
+          <w:szCs w:val="22"/>
+        </w:rPr>
+        <w:t xml:space="preserve">needs to </w:t>
+      </w:r>
+      <w:r>
+        <w:rPr>
+          <w:rFonts w:ascii="Tahoma" w:hAnsi="Tahoma" w:cs="Tahoma"/>
+          <w:sz w:val="22"/>
+          <w:szCs w:val="22"/>
+        </w:rPr>
+        <w:t>be a biocompatible structure that does not require immunosuppression, and not prone to infection or ectopic calcification. In addition, it needs a</w:t>
+      </w:r>
+      <w:r>
+        <w:rPr>
+          <w:rFonts w:ascii="Tahoma" w:hAnsi="Tahoma" w:cs="Tahoma"/>
+          <w:sz w:val="22"/>
+          <w:szCs w:val="22"/>
+        </w:rPr>
+        <w:t xml:space="preserve"> biocompatible surface in contact with the blood</w:t>
+      </w:r>
+      <w:r>
+        <w:rPr>
+          <w:rFonts w:ascii="Tahoma" w:hAnsi="Tahoma" w:cs="Tahoma"/>
+          <w:sz w:val="22"/>
+          <w:szCs w:val="22"/>
+        </w:rPr>
+        <w:t>.</w:t>
+      </w:r>
+    </w:p>
+    <w:p>
+      <w:pPr>
+        <w:pStyle w:val="ListParagraph"/>
+        <w:numPr>
+          <w:ilvl w:val="0"/>
+          <w:numId w:val="15"/>
+        </w:numPr>
+        <w:spacing w:before="100" w:beforeAutospacing="1" w:after="100" w:afterAutospacing="1"/>
+        <w:rPr>
+          <w:rFonts w:ascii="Tahoma" w:hAnsi="Tahoma" w:cs="Tahoma"/>
+          <w:sz w:val="22"/>
+          <w:szCs w:val="22"/>
+        </w:rPr>
+      </w:pPr>
+      <w:r>
+        <w:rPr>
+          <w:rFonts w:ascii="Tahoma" w:hAnsi="Tahoma" w:cs="Tahoma"/>
+          <w:sz w:val="22"/>
+          <w:szCs w:val="22"/>
+        </w:rPr>
+        <w:t>Blood vessels must have sufficient mechanical properties to stand stitching in vivo implantation.</w:t>
+      </w:r>
+    </w:p>
+    <w:p>
+      <w:pPr>
+        <w:pStyle w:val="ListParagraph"/>
+        <w:numPr>
+          <w:ilvl w:val="0"/>
+          <w:numId w:val="15"/>
+        </w:numPr>
+        <w:spacing w:before="100" w:beforeAutospacing="1" w:after="100" w:afterAutospacing="1"/>
+        <w:rPr>
+          <w:rFonts w:ascii="Tahoma" w:eastAsia="Times New Roman" w:hAnsi="Tahoma" w:cs="Tahoma"/>
+          <w:sz w:val="22"/>
+          <w:szCs w:val="22"/>
+        </w:rPr>
+      </w:pPr>
+      <w:r>
+        <w:rPr>
+          <w:rFonts w:ascii="Tahoma" w:hAnsi="Tahoma" w:cs="Tahoma"/>
+          <w:sz w:val="22"/>
+          <w:szCs w:val="22"/>
+        </w:rPr>
+        <w:t>The tissue-engineered possess the intrinsic ability to grow with the patient.</w:t>
+      </w:r>
     </w:p>
     <w:sectPr>
       <w:pgSz w:w="12240" w:h="15840"/>
@@ -2017,6 +3340,95 @@
 <file path=word/numbering.xml><?xml version="1.0" encoding="utf-8"?>
 <w:numbering xmlns:wpc="http://schemas.microsoft.com/office/word/2010/wordprocessingCanvas" xmlns:cx="http://schemas.microsoft.com/office/drawing/2014/chartex" xmlns:cx1="http://schemas.microsoft.com/office/drawing/2015/9/8/chartex" xmlns:cx2="http://schemas.microsoft.com/office/drawing/2015/10/21/chartex" xmlns:cx3="http://schemas.microsoft.com/office/drawing/2016/5/9/chartex" xmlns:cx4="http://schemas.microsoft.com/office/drawing/2016/5/10/chartex" xmlns:cx5="http://schemas.microsoft.com/office/drawing/2016/5/11/chartex" xmlns:cx6="http://schemas.microsoft.com/office/drawing/2016/5/12/chartex" xmlns:cx7="http://schemas.microsoft.com/office/drawing/2016/5/13/chartex" xmlns:cx8="http://schemas.microsoft.com/office/drawing/2016/5/14/chartex" xmlns:mc="http://schemas.openxmlformats.org/markup-compatibility/2006" xmlns:aink="http://schemas.microsoft.com/office/drawing/2016/ink" xmlns:am3d="http://schemas.microsoft.com/office/drawing/2017/model3d" xmlns:o="urn:schemas-microsoft-com:office:office" xmlns:oel="http://schemas.microsoft.com/office/2019/extlst" xmlns:r="http://schemas.openxmlformats.org/officeDocument/2006/relationships" xmlns:m="http://schemas.openxmlformats.org/officeDocument/2006/math" xmlns:v="urn:schemas-microsoft-com:vml" xmlns:wp14="http://schemas.microsoft.com/office/word/2010/wordprocessingDrawing" xmlns:wp="http://schemas.openxmlformats.org/drawingml/2006/wordprocessingDrawing" xmlns:w10="urn:schemas-microsoft-com:office:word" xmlns:w="http://schemas.openxmlformats.org/wordprocessingml/2006/main" xmlns:w14="http://schemas.microsoft.com/office/word/2010/wordml" xmlns:w15="http://schemas.microsoft.com/office/word/2012/wordml" xmlns:w16cex="http://schemas.microsoft.com/office/word/2018/wordml/cex" xmlns:w16cid="http://schemas.microsoft.com/office/word/2016/wordml/cid" xmlns:w16="http://schemas.microsoft.com/office/word/2018/wordml" xmlns:w16sdtdh="http://schemas.microsoft.com/office/word/2020/wordml/sdtdatahash" xmlns:w16se="http://schemas.microsoft.com/office/word/2015/wordml/symex" xmlns:wpg="http://schemas.microsoft.com/office/word/2010/wordprocessingGroup" xmlns:wpi="http://schemas.microsoft.com/office/word/2010/wordprocessingInk" xmlns:wne="http://schemas.microsoft.com/office/word/2006/wordml" xmlns:wps="http://schemas.microsoft.com/office/word/2010/wordprocessingShape" mc:Ignorable="w14 w15 w16se w16cid w16 w16cex w16sdtdh wp14">
   <w:abstractNum w:abstractNumId="0" w15:restartNumberingAfterBreak="0">
+    <w:nsid w:val="05E563C6"/>
+    <w:multiLevelType w:val="hybridMultilevel"/>
+    <w:tmpl w:val="19EAB026"/>
+    <w:lvl w:ilvl="0" w:tplc="AF6E82EC">
+      <w:start w:val="1"/>
+      <w:numFmt w:val="decimal"/>
+      <w:lvlText w:val="%1."/>
+      <w:lvlJc w:val="left"/>
+      <w:pPr>
+        <w:ind w:left="360" w:hanging="360"/>
+      </w:pPr>
+      <w:rPr>
+        <w:rFonts w:hint="default"/>
+      </w:rPr>
+    </w:lvl>
+    <w:lvl w:ilvl="1" w:tplc="04090019" w:tentative="1">
+      <w:start w:val="1"/>
+      <w:numFmt w:val="lowerLetter"/>
+      <w:lvlText w:val="%2."/>
+      <w:lvlJc w:val="left"/>
+      <w:pPr>
+        <w:ind w:left="1080" w:hanging="360"/>
+      </w:pPr>
+    </w:lvl>
+    <w:lvl w:ilvl="2" w:tplc="0409001B" w:tentative="1">
+      <w:start w:val="1"/>
+      <w:numFmt w:val="lowerRoman"/>
+      <w:lvlText w:val="%3."/>
+      <w:lvlJc w:val="right"/>
+      <w:pPr>
+        <w:ind w:left="1800" w:hanging="180"/>
+      </w:pPr>
+    </w:lvl>
+    <w:lvl w:ilvl="3" w:tplc="0409000F" w:tentative="1">
+      <w:start w:val="1"/>
+      <w:numFmt w:val="decimal"/>
+      <w:lvlText w:val="%4."/>
+      <w:lvlJc w:val="left"/>
+      <w:pPr>
+        <w:ind w:left="2520" w:hanging="360"/>
+      </w:pPr>
+    </w:lvl>
+    <w:lvl w:ilvl="4" w:tplc="04090019" w:tentative="1">
+      <w:start w:val="1"/>
+      <w:numFmt w:val="lowerLetter"/>
+      <w:lvlText w:val="%5."/>
+      <w:lvlJc w:val="left"/>
+      <w:pPr>
+        <w:ind w:left="3240" w:hanging="360"/>
+      </w:pPr>
+    </w:lvl>
+    <w:lvl w:ilvl="5" w:tplc="0409001B" w:tentative="1">
+      <w:start w:val="1"/>
+      <w:numFmt w:val="lowerRoman"/>
+      <w:lvlText w:val="%6."/>
+      <w:lvlJc w:val="right"/>
+      <w:pPr>
+        <w:ind w:left="3960" w:hanging="180"/>
+      </w:pPr>
+    </w:lvl>
+    <w:lvl w:ilvl="6" w:tplc="0409000F" w:tentative="1">
+      <w:start w:val="1"/>
+      <w:numFmt w:val="decimal"/>
+      <w:lvlText w:val="%7."/>
+      <w:lvlJc w:val="left"/>
+      <w:pPr>
+        <w:ind w:left="4680" w:hanging="360"/>
+      </w:pPr>
+    </w:lvl>
+    <w:lvl w:ilvl="7" w:tplc="04090019" w:tentative="1">
+      <w:start w:val="1"/>
+      <w:numFmt w:val="lowerLetter"/>
+      <w:lvlText w:val="%8."/>
+      <w:lvlJc w:val="left"/>
+      <w:pPr>
+        <w:ind w:left="5400" w:hanging="360"/>
+      </w:pPr>
+    </w:lvl>
+    <w:lvl w:ilvl="8" w:tplc="0409001B" w:tentative="1">
+      <w:start w:val="1"/>
+      <w:numFmt w:val="lowerRoman"/>
+      <w:lvlText w:val="%9."/>
+      <w:lvlJc w:val="right"/>
+      <w:pPr>
+        <w:ind w:left="6120" w:hanging="180"/>
+      </w:pPr>
+    </w:lvl>
+  </w:abstractNum>
+  <w:abstractNum w:abstractNumId="1" w15:restartNumberingAfterBreak="0">
     <w:nsid w:val="28FA41DF"/>
     <w:multiLevelType w:val="hybridMultilevel"/>
     <w:tmpl w:val="8EA015F0"/>
@@ -2105,7 +3517,7 @@
       </w:pPr>
     </w:lvl>
   </w:abstractNum>
-  <w:abstractNum w:abstractNumId="1" w15:restartNumberingAfterBreak="0">
+  <w:abstractNum w:abstractNumId="2" w15:restartNumberingAfterBreak="0">
     <w:nsid w:val="31413AFF"/>
     <w:multiLevelType w:val="hybridMultilevel"/>
     <w:tmpl w:val="C88C3AE2"/>
@@ -2194,7 +3606,7 @@
       </w:pPr>
     </w:lvl>
   </w:abstractNum>
-  <w:abstractNum w:abstractNumId="2" w15:restartNumberingAfterBreak="0">
+  <w:abstractNum w:abstractNumId="3" w15:restartNumberingAfterBreak="0">
     <w:nsid w:val="34320DAF"/>
     <w:multiLevelType w:val="hybridMultilevel"/>
     <w:tmpl w:val="9EBE4642"/>
@@ -2284,7 +3696,7 @@
       </w:pPr>
     </w:lvl>
   </w:abstractNum>
-  <w:abstractNum w:abstractNumId="3" w15:restartNumberingAfterBreak="0">
+  <w:abstractNum w:abstractNumId="4" w15:restartNumberingAfterBreak="0">
     <w:nsid w:val="3A6C7341"/>
     <w:multiLevelType w:val="hybridMultilevel"/>
     <w:tmpl w:val="E40E6C3C"/>
@@ -2373,7 +3785,7 @@
       </w:pPr>
     </w:lvl>
   </w:abstractNum>
-  <w:abstractNum w:abstractNumId="4" w15:restartNumberingAfterBreak="0">
+  <w:abstractNum w:abstractNumId="5" w15:restartNumberingAfterBreak="0">
     <w:nsid w:val="41C56BB4"/>
     <w:multiLevelType w:val="hybridMultilevel"/>
     <w:tmpl w:val="C6B6E78C"/>
@@ -2486,7 +3898,7 @@
       </w:rPr>
     </w:lvl>
   </w:abstractNum>
-  <w:abstractNum w:abstractNumId="5" w15:restartNumberingAfterBreak="0">
+  <w:abstractNum w:abstractNumId="6" w15:restartNumberingAfterBreak="0">
     <w:nsid w:val="46FC6BDE"/>
     <w:multiLevelType w:val="multilevel"/>
     <w:tmpl w:val="F200B1A6"/>
@@ -2599,7 +4011,7 @@
       </w:pPr>
     </w:lvl>
   </w:abstractNum>
-  <w:abstractNum w:abstractNumId="6" w15:restartNumberingAfterBreak="0">
+  <w:abstractNum w:abstractNumId="7" w15:restartNumberingAfterBreak="0">
     <w:nsid w:val="49620BF6"/>
     <w:multiLevelType w:val="hybridMultilevel"/>
     <w:tmpl w:val="ED38FB86"/>
@@ -2688,7 +4100,7 @@
       </w:pPr>
     </w:lvl>
   </w:abstractNum>
-  <w:abstractNum w:abstractNumId="7" w15:restartNumberingAfterBreak="0">
+  <w:abstractNum w:abstractNumId="8" w15:restartNumberingAfterBreak="0">
     <w:nsid w:val="4C6B6DCD"/>
     <w:multiLevelType w:val="hybridMultilevel"/>
     <w:tmpl w:val="27CAB9B8"/>
@@ -2801,7 +4213,7 @@
       </w:rPr>
     </w:lvl>
   </w:abstractNum>
-  <w:abstractNum w:abstractNumId="8" w15:restartNumberingAfterBreak="0">
+  <w:abstractNum w:abstractNumId="9" w15:restartNumberingAfterBreak="0">
     <w:nsid w:val="52C93464"/>
     <w:multiLevelType w:val="hybridMultilevel"/>
     <w:tmpl w:val="696E0280"/>
@@ -2890,7 +4302,7 @@
       </w:pPr>
     </w:lvl>
   </w:abstractNum>
-  <w:abstractNum w:abstractNumId="9" w15:restartNumberingAfterBreak="0">
+  <w:abstractNum w:abstractNumId="10" w15:restartNumberingAfterBreak="0">
     <w:nsid w:val="58296B0A"/>
     <w:multiLevelType w:val="hybridMultilevel"/>
     <w:tmpl w:val="1A14DD00"/>
@@ -2982,7 +4394,7 @@
       </w:pPr>
     </w:lvl>
   </w:abstractNum>
-  <w:abstractNum w:abstractNumId="10" w15:restartNumberingAfterBreak="0">
+  <w:abstractNum w:abstractNumId="11" w15:restartNumberingAfterBreak="0">
     <w:nsid w:val="5FE9302A"/>
     <w:multiLevelType w:val="hybridMultilevel"/>
     <w:tmpl w:val="629A22DC"/>
@@ -3071,7 +4483,7 @@
       </w:pPr>
     </w:lvl>
   </w:abstractNum>
-  <w:abstractNum w:abstractNumId="11" w15:restartNumberingAfterBreak="0">
+  <w:abstractNum w:abstractNumId="12" w15:restartNumberingAfterBreak="0">
     <w:nsid w:val="61AD736D"/>
     <w:multiLevelType w:val="hybridMultilevel"/>
     <w:tmpl w:val="D7DCC224"/>
@@ -3184,7 +4596,7 @@
       </w:rPr>
     </w:lvl>
   </w:abstractNum>
-  <w:abstractNum w:abstractNumId="12" w15:restartNumberingAfterBreak="0">
+  <w:abstractNum w:abstractNumId="13" w15:restartNumberingAfterBreak="0">
     <w:nsid w:val="74455B2A"/>
     <w:multiLevelType w:val="hybridMultilevel"/>
     <w:tmpl w:val="2F82F68A"/>
@@ -3273,7 +4685,7 @@
       </w:pPr>
     </w:lvl>
   </w:abstractNum>
-  <w:abstractNum w:abstractNumId="13" w15:restartNumberingAfterBreak="0">
+  <w:abstractNum w:abstractNumId="14" w15:restartNumberingAfterBreak="0">
     <w:nsid w:val="77584D18"/>
     <w:multiLevelType w:val="hybridMultilevel"/>
     <w:tmpl w:val="C7C2E21A"/>
@@ -3387,46 +4799,49 @@
     </w:lvl>
   </w:abstractNum>
   <w:num w:numId="1" w16cid:durableId="104617102">
+    <w:abstractNumId w:val="6"/>
+  </w:num>
+  <w:num w:numId="2" w16cid:durableId="170222724">
+    <w:abstractNumId w:val="1"/>
+  </w:num>
+  <w:num w:numId="3" w16cid:durableId="1656107248">
+    <w:abstractNumId w:val="3"/>
+  </w:num>
+  <w:num w:numId="4" w16cid:durableId="1208643200">
+    <w:abstractNumId w:val="12"/>
+  </w:num>
+  <w:num w:numId="5" w16cid:durableId="619142107">
+    <w:abstractNumId w:val="2"/>
+  </w:num>
+  <w:num w:numId="6" w16cid:durableId="289701588">
+    <w:abstractNumId w:val="11"/>
+  </w:num>
+  <w:num w:numId="7" w16cid:durableId="962152761">
+    <w:abstractNumId w:val="8"/>
+  </w:num>
+  <w:num w:numId="8" w16cid:durableId="1298340162">
+    <w:abstractNumId w:val="13"/>
+  </w:num>
+  <w:num w:numId="9" w16cid:durableId="936712752">
+    <w:abstractNumId w:val="10"/>
+  </w:num>
+  <w:num w:numId="10" w16cid:durableId="1868446986">
+    <w:abstractNumId w:val="4"/>
+  </w:num>
+  <w:num w:numId="11" w16cid:durableId="30302769">
     <w:abstractNumId w:val="5"/>
   </w:num>
-  <w:num w:numId="2" w16cid:durableId="170222724">
-    <w:abstractNumId w:val="0"/>
+  <w:num w:numId="12" w16cid:durableId="1299913665">
+    <w:abstractNumId w:val="9"/>
   </w:num>
-  <w:num w:numId="3" w16cid:durableId="1656107248">
-    <w:abstractNumId w:val="2"/>
+  <w:num w:numId="13" w16cid:durableId="989332799">
+    <w:abstractNumId w:val="14"/>
   </w:num>
-  <w:num w:numId="4" w16cid:durableId="1208643200">
-    <w:abstractNumId w:val="11"/>
-  </w:num>
-  <w:num w:numId="5" w16cid:durableId="619142107">
-    <w:abstractNumId w:val="1"/>
-  </w:num>
-  <w:num w:numId="6" w16cid:durableId="289701588">
-    <w:abstractNumId w:val="10"/>
-  </w:num>
-  <w:num w:numId="7" w16cid:durableId="962152761">
+  <w:num w:numId="14" w16cid:durableId="567573440">
     <w:abstractNumId w:val="7"/>
   </w:num>
-  <w:num w:numId="8" w16cid:durableId="1298340162">
-    <w:abstractNumId w:val="12"/>
-  </w:num>
-  <w:num w:numId="9" w16cid:durableId="936712752">
-    <w:abstractNumId w:val="9"/>
-  </w:num>
-  <w:num w:numId="10" w16cid:durableId="1868446986">
-    <w:abstractNumId w:val="3"/>
-  </w:num>
-  <w:num w:numId="11" w16cid:durableId="30302769">
-    <w:abstractNumId w:val="4"/>
-  </w:num>
-  <w:num w:numId="12" w16cid:durableId="1299913665">
-    <w:abstractNumId w:val="8"/>
-  </w:num>
-  <w:num w:numId="13" w16cid:durableId="989332799">
-    <w:abstractNumId w:val="13"/>
-  </w:num>
-  <w:num w:numId="14" w16cid:durableId="567573440">
-    <w:abstractNumId w:val="6"/>
+  <w:num w:numId="15" w16cid:durableId="1294555110">
+    <w:abstractNumId w:val="0"/>
   </w:num>
 </w:numbering>
 </file>
@@ -3825,6 +5240,10 @@
   <w:style w:type="paragraph" w:default="1" w:styleId="Normal">
     <w:name w:val="Normal"/>
     <w:qFormat/>
+    <w:rsid w:val="00DE19BF"/>
+    <w:rPr>
+      <w:rFonts w:ascii="Times New Roman" w:eastAsia="Times New Roman" w:hAnsi="Times New Roman" w:cs="Times New Roman"/>
+    </w:rPr>
   </w:style>
   <w:style w:type="character" w:default="1" w:styleId="DefaultParagraphFont">
     <w:name w:val="Default Paragraph Font"/>
@@ -3863,9 +5282,6 @@
     <w:pPr>
       <w:spacing w:before="100" w:beforeAutospacing="1" w:after="100" w:afterAutospacing="1"/>
     </w:pPr>
-    <w:rPr>
-      <w:rFonts w:ascii="Times New Roman" w:eastAsia="Times New Roman" w:hAnsi="Times New Roman" w:cs="Times New Roman"/>
-    </w:rPr>
   </w:style>
   <w:style w:type="table" w:styleId="TableGrid">
     <w:name w:val="Table Grid"/>
@@ -3893,6 +5309,9 @@
       <w:ind w:left="720"/>
       <w:contextualSpacing/>
     </w:pPr>
+    <w:rPr>
+      <w:rFonts w:asciiTheme="minorHAnsi" w:eastAsiaTheme="minorHAnsi" w:hAnsiTheme="minorHAnsi" w:cstheme="minorBidi"/>
+    </w:rPr>
   </w:style>
   <w:style w:type="character" w:styleId="CommentReference">
     <w:name w:val="annotation reference"/>
@@ -3968,6 +5387,7 @@
     <w:unhideWhenUsed/>
     <w:rsid w:val="002E070F"/>
     <w:rPr>
+      <w:rFonts w:asciiTheme="minorHAnsi" w:eastAsiaTheme="minorHAnsi" w:hAnsiTheme="minorHAnsi" w:cstheme="minorBidi"/>
       <w:sz w:val="20"/>
       <w:szCs w:val="20"/>
     </w:rPr>

</xml_diff>